<commit_message>
Update Paint 360 IP1 Testing Plan.docx
</commit_message>
<xml_diff>
--- a/Prototype 1/Paint 360 IP1 Testing Plan.docx
+++ b/Prototype 1/Paint 360 IP1 Testing Plan.docx
@@ -159,7 +159,7 @@
         <w:keepLines w:val="0"/>
         <w:numPr>
           <w:ilvl w:val="0"/>
-          <w:numId w:val="8"/>
+          <w:numId w:val="12"/>
         </w:numPr>
         <w:spacing w:after="0" w:line="240" w:lineRule="auto"/>
         <w:ind w:left="720" w:hanging="360"/>
@@ -180,7 +180,7 @@
         <w:keepLines w:val="0"/>
         <w:numPr>
           <w:ilvl w:val="0"/>
-          <w:numId w:val="8"/>
+          <w:numId w:val="12"/>
         </w:numPr>
         <w:spacing w:after="0" w:line="240" w:lineRule="auto"/>
         <w:ind w:left="720" w:hanging="360"/>
@@ -201,7 +201,7 @@
         <w:keepLines w:val="0"/>
         <w:numPr>
           <w:ilvl w:val="0"/>
-          <w:numId w:val="8"/>
+          <w:numId w:val="12"/>
         </w:numPr>
         <w:spacing w:after="0" w:line="240" w:lineRule="auto"/>
         <w:ind w:left="720" w:hanging="360"/>
@@ -222,7 +222,7 @@
         <w:keepLines w:val="0"/>
         <w:numPr>
           <w:ilvl w:val="0"/>
-          <w:numId w:val="8"/>
+          <w:numId w:val="12"/>
         </w:numPr>
         <w:spacing w:after="0" w:line="240" w:lineRule="auto"/>
         <w:ind w:left="720" w:hanging="360"/>
@@ -244,7 +244,7 @@
         <w:widowControl w:val="0"/>
         <w:numPr>
           <w:ilvl w:val="0"/>
-          <w:numId w:val="8"/>
+          <w:numId w:val="12"/>
         </w:numPr>
         <w:spacing w:after="0" w:before="0" w:line="240" w:lineRule="auto"/>
         <w:ind w:left="720" w:hanging="360"/>
@@ -502,7 +502,7 @@
           <w:rFonts w:ascii="Calibri" w:cs="Calibri" w:eastAsia="Calibri" w:hAnsi="Calibri"/>
           <w:rtl w:val="0"/>
         </w:rPr>
-        <w:t xml:space="preserve">Ensure all UI elements and scripts are working (draw tool, paint bucket, color slider, scene changer).</w:t>
+        <w:t xml:space="preserve">Ensure all UI elements and scripts are working (draw tool, paint bucket, color slider, scene changer, new file &amp; eraser).</w:t>
       </w:r>
     </w:p>
     <w:p>
@@ -601,7 +601,7 @@
       <w:pPr>
         <w:numPr>
           <w:ilvl w:val="0"/>
-          <w:numId w:val="5"/>
+          <w:numId w:val="6"/>
         </w:numPr>
         <w:spacing w:after="0" w:before="0" w:line="240" w:lineRule="auto"/>
         <w:ind w:left="720" w:hanging="360"/>
@@ -615,6 +615,155 @@
           <w:rtl w:val="0"/>
         </w:rPr>
         <w:t xml:space="preserve">Explain to the participant that they will interact with a Unity prototype on the computer.</w:t>
+      </w:r>
+    </w:p>
+    <w:p>
+      <w:pPr>
+        <w:numPr>
+          <w:ilvl w:val="0"/>
+          <w:numId w:val="6"/>
+        </w:numPr>
+        <w:spacing w:after="0" w:before="0" w:line="240" w:lineRule="auto"/>
+        <w:ind w:left="720" w:hanging="360"/>
+        <w:rPr>
+          <w:rFonts w:ascii="Calibri" w:cs="Calibri" w:eastAsia="Calibri" w:hAnsi="Calibri"/>
+        </w:rPr>
+      </w:pPr>
+      <w:r>
+        <w:rPr>
+          <w:rFonts w:ascii="Calibri" w:cs="Calibri" w:eastAsia="Calibri" w:hAnsi="Calibri"/>
+          <w:rtl w:val="0"/>
+        </w:rPr>
+        <w:t xml:space="preserve">Describe the available tools (draw, paint bucket, color slider, scene changer, new file, eraser &amp; player movement).</w:t>
+        <w:br w:type="textWrapping"/>
+      </w:r>
+    </w:p>
+    <w:p>
+      <w:pPr>
+        <w:spacing w:after="0" w:before="0" w:line="240" w:lineRule="auto"/>
+        <w:rPr>
+          <w:rFonts w:ascii="Calibri" w:cs="Calibri" w:eastAsia="Calibri" w:hAnsi="Calibri"/>
+        </w:rPr>
+      </w:pPr>
+      <w:r>
+        <w:rPr>
+          <w:rFonts w:ascii="Calibri" w:cs="Calibri" w:eastAsia="Calibri" w:hAnsi="Calibri"/>
+          <w:rtl w:val="0"/>
+        </w:rPr>
+        <w:t xml:space="preserve">Orientation (1 min)</w:t>
+      </w:r>
+    </w:p>
+    <w:p>
+      <w:pPr>
+        <w:numPr>
+          <w:ilvl w:val="0"/>
+          <w:numId w:val="14"/>
+        </w:numPr>
+        <w:spacing w:after="0" w:before="0" w:line="240" w:lineRule="auto"/>
+        <w:ind w:left="720" w:hanging="360"/>
+        <w:rPr>
+          <w:rFonts w:ascii="Calibri" w:cs="Calibri" w:eastAsia="Calibri" w:hAnsi="Calibri"/>
+        </w:rPr>
+      </w:pPr>
+      <w:r>
+        <w:rPr>
+          <w:rFonts w:ascii="Calibri" w:cs="Calibri" w:eastAsia="Calibri" w:hAnsi="Calibri"/>
+          <w:rtl w:val="0"/>
+        </w:rPr>
+        <w:t xml:space="preserve">Show the participant how to use the mouse to select colors, draw, paint objects, and change scenes.</w:t>
+        <w:br w:type="textWrapping"/>
+      </w:r>
+    </w:p>
+    <w:p>
+      <w:pPr>
+        <w:spacing w:after="0" w:before="0" w:line="240" w:lineRule="auto"/>
+        <w:rPr>
+          <w:rFonts w:ascii="Calibri" w:cs="Calibri" w:eastAsia="Calibri" w:hAnsi="Calibri"/>
+        </w:rPr>
+      </w:pPr>
+      <w:r>
+        <w:rPr>
+          <w:rFonts w:ascii="Calibri" w:cs="Calibri" w:eastAsia="Calibri" w:hAnsi="Calibri"/>
+          <w:rtl w:val="0"/>
+        </w:rPr>
+        <w:t xml:space="preserve">Task 1: Draw Tool (30 seconds)</w:t>
+      </w:r>
+    </w:p>
+    <w:p>
+      <w:pPr>
+        <w:numPr>
+          <w:ilvl w:val="0"/>
+          <w:numId w:val="11"/>
+        </w:numPr>
+        <w:spacing w:after="0" w:before="0" w:line="240" w:lineRule="auto"/>
+        <w:ind w:left="720" w:hanging="360"/>
+        <w:rPr>
+          <w:rFonts w:ascii="Calibri" w:cs="Calibri" w:eastAsia="Calibri" w:hAnsi="Calibri"/>
+        </w:rPr>
+      </w:pPr>
+      <w:r>
+        <w:rPr>
+          <w:rFonts w:ascii="Calibri" w:cs="Calibri" w:eastAsia="Calibri" w:hAnsi="Calibri"/>
+          <w:rtl w:val="0"/>
+        </w:rPr>
+        <w:t xml:space="preserve">Ask the participant to draw a red love heart in the scene.</w:t>
+      </w:r>
+    </w:p>
+    <w:p>
+      <w:pPr>
+        <w:numPr>
+          <w:ilvl w:val="0"/>
+          <w:numId w:val="11"/>
+        </w:numPr>
+        <w:spacing w:after="0" w:before="0" w:line="240" w:lineRule="auto"/>
+        <w:ind w:left="720" w:hanging="360"/>
+        <w:rPr>
+          <w:rFonts w:ascii="Calibri" w:cs="Calibri" w:eastAsia="Calibri" w:hAnsi="Calibri"/>
+          <w:u w:val="none"/>
+        </w:rPr>
+      </w:pPr>
+      <w:r>
+        <w:rPr>
+          <w:rFonts w:ascii="Calibri" w:cs="Calibri" w:eastAsia="Calibri" w:hAnsi="Calibri"/>
+          <w:rtl w:val="0"/>
+        </w:rPr>
+        <w:t xml:space="preserve">Ask the participant to move to a different angle and try to cross section the drawing again.</w:t>
+      </w:r>
+    </w:p>
+    <w:p>
+      <w:pPr>
+        <w:numPr>
+          <w:ilvl w:val="0"/>
+          <w:numId w:val="11"/>
+        </w:numPr>
+        <w:spacing w:after="0" w:before="0" w:line="240" w:lineRule="auto"/>
+        <w:ind w:left="720" w:hanging="360"/>
+        <w:rPr>
+          <w:rFonts w:ascii="Calibri" w:cs="Calibri" w:eastAsia="Calibri" w:hAnsi="Calibri"/>
+        </w:rPr>
+      </w:pPr>
+      <w:r>
+        <w:rPr>
+          <w:rFonts w:ascii="Calibri" w:cs="Calibri" w:eastAsia="Calibri" w:hAnsi="Calibri"/>
+          <w:rtl w:val="0"/>
+        </w:rPr>
+        <w:t xml:space="preserve">Observe their use of the brush tool and color selection.</w:t>
+        <w:br w:type="textWrapping"/>
+      </w:r>
+    </w:p>
+    <w:p>
+      <w:pPr>
+        <w:spacing w:after="0" w:before="0" w:line="240" w:lineRule="auto"/>
+        <w:rPr>
+          <w:rFonts w:ascii="Calibri" w:cs="Calibri" w:eastAsia="Calibri" w:hAnsi="Calibri"/>
+        </w:rPr>
+      </w:pPr>
+      <w:r>
+        <w:rPr>
+          <w:rFonts w:ascii="Calibri" w:cs="Calibri" w:eastAsia="Calibri" w:hAnsi="Calibri"/>
+          <w:rtl w:val="0"/>
+        </w:rPr>
+        <w:t xml:space="preserve">Task 2: Paint Bucket (30 seconds)</w:t>
       </w:r>
     </w:p>
     <w:p>
@@ -634,30 +783,14 @@
           <w:rFonts w:ascii="Calibri" w:cs="Calibri" w:eastAsia="Calibri" w:hAnsi="Calibri"/>
           <w:rtl w:val="0"/>
         </w:rPr>
-        <w:t xml:space="preserve">Describe the available tools (draw, paint bucket, color slider, scene changer).</w:t>
-        <w:br w:type="textWrapping"/>
-      </w:r>
-    </w:p>
-    <w:p>
-      <w:pPr>
-        <w:spacing w:after="0" w:before="0" w:line="240" w:lineRule="auto"/>
-        <w:rPr>
-          <w:rFonts w:ascii="Calibri" w:cs="Calibri" w:eastAsia="Calibri" w:hAnsi="Calibri"/>
-        </w:rPr>
-      </w:pPr>
-      <w:r>
-        <w:rPr>
-          <w:rFonts w:ascii="Calibri" w:cs="Calibri" w:eastAsia="Calibri" w:hAnsi="Calibri"/>
-          <w:rtl w:val="0"/>
-        </w:rPr>
-        <w:t xml:space="preserve">Orientation (1 min)</w:t>
+        <w:t xml:space="preserve">Ask the participant to fill an object with a selected color.</w:t>
       </w:r>
     </w:p>
     <w:p>
       <w:pPr>
         <w:numPr>
           <w:ilvl w:val="0"/>
-          <w:numId w:val="10"/>
+          <w:numId w:val="5"/>
         </w:numPr>
         <w:spacing w:after="0" w:before="0" w:line="240" w:lineRule="auto"/>
         <w:ind w:left="720" w:hanging="360"/>
@@ -670,7 +803,7 @@
           <w:rFonts w:ascii="Calibri" w:cs="Calibri" w:eastAsia="Calibri" w:hAnsi="Calibri"/>
           <w:rtl w:val="0"/>
         </w:rPr>
-        <w:t xml:space="preserve">Show the participant how to use the mouse to select colors, draw, paint objects, and change scenes.</w:t>
+        <w:t xml:space="preserve">Observe ease of selecting colors and applying them.</w:t>
         <w:br w:type="textWrapping"/>
       </w:r>
     </w:p>
@@ -679,14 +812,20 @@
         <w:spacing w:after="0" w:before="0" w:line="240" w:lineRule="auto"/>
         <w:rPr>
           <w:rFonts w:ascii="Calibri" w:cs="Calibri" w:eastAsia="Calibri" w:hAnsi="Calibri"/>
-        </w:rPr>
-      </w:pPr>
-      <w:r>
-        <w:rPr>
-          <w:rFonts w:ascii="Calibri" w:cs="Calibri" w:eastAsia="Calibri" w:hAnsi="Calibri"/>
-          <w:rtl w:val="0"/>
-        </w:rPr>
-        <w:t xml:space="preserve">Task 1: Draw Tool (1 min)</w:t>
+          <w:b w:val="1"/>
+        </w:rPr>
+      </w:pPr>
+      <w:r>
+        <w:rPr>
+          <w:rFonts w:ascii="Calibri" w:cs="Calibri" w:eastAsia="Calibri" w:hAnsi="Calibri"/>
+          <w:rtl w:val="0"/>
+        </w:rPr>
+        <w:t xml:space="preserve">Task 3: Color Slider (30 seconds)</w:t>
+      </w:r>
+      <w:r>
+        <w:rPr>
+          <w:rtl w:val="0"/>
+        </w:rPr>
       </w:r>
     </w:p>
     <w:p>
@@ -706,7 +845,7 @@
           <w:rFonts w:ascii="Calibri" w:cs="Calibri" w:eastAsia="Calibri" w:hAnsi="Calibri"/>
           <w:rtl w:val="0"/>
         </w:rPr>
-        <w:t xml:space="preserve">Ask the participant to draw a red love heart in the scene.</w:t>
+        <w:t xml:space="preserve">Ask the participant to change the color using the slider and notice how it updates tools.</w:t>
       </w:r>
     </w:p>
     <w:p>
@@ -719,15 +858,14 @@
         <w:ind w:left="720" w:hanging="360"/>
         <w:rPr>
           <w:rFonts w:ascii="Calibri" w:cs="Calibri" w:eastAsia="Calibri" w:hAnsi="Calibri"/>
-          <w:u w:val="none"/>
-        </w:rPr>
-      </w:pPr>
-      <w:r>
-        <w:rPr>
-          <w:rFonts w:ascii="Calibri" w:cs="Calibri" w:eastAsia="Calibri" w:hAnsi="Calibri"/>
-          <w:rtl w:val="0"/>
-        </w:rPr>
-        <w:t xml:space="preserve">Ask the participant to move to a different angle and try to cross section the drawing again.</w:t>
+        </w:rPr>
+      </w:pPr>
+      <w:r>
+        <w:rPr>
+          <w:rFonts w:ascii="Calibri" w:cs="Calibri" w:eastAsia="Calibri" w:hAnsi="Calibri"/>
+          <w:rtl w:val="0"/>
+        </w:rPr>
+        <w:t xml:space="preserve">Observe if color changes are intuitive.</w:t>
       </w:r>
     </w:p>
     <w:p>
@@ -747,7 +885,7 @@
           <w:rFonts w:ascii="Calibri" w:cs="Calibri" w:eastAsia="Calibri" w:hAnsi="Calibri"/>
           <w:rtl w:val="0"/>
         </w:rPr>
-        <w:t xml:space="preserve">Observe their use of the brush tool and color selection.</w:t>
+        <w:t xml:space="preserve">Ask the participant to draw a multicoloured stem.</w:t>
         <w:br w:type="textWrapping"/>
       </w:r>
     </w:p>
@@ -756,21 +894,27 @@
         <w:spacing w:after="0" w:before="0" w:line="240" w:lineRule="auto"/>
         <w:rPr>
           <w:rFonts w:ascii="Calibri" w:cs="Calibri" w:eastAsia="Calibri" w:hAnsi="Calibri"/>
-        </w:rPr>
-      </w:pPr>
-      <w:r>
-        <w:rPr>
-          <w:rFonts w:ascii="Calibri" w:cs="Calibri" w:eastAsia="Calibri" w:hAnsi="Calibri"/>
-          <w:rtl w:val="0"/>
-        </w:rPr>
-        <w:t xml:space="preserve">Task 2: Paint Bucket (30 seconds)</w:t>
+          <w:b w:val="1"/>
+        </w:rPr>
+      </w:pPr>
+      <w:r>
+        <w:rPr>
+          <w:rFonts w:ascii="Calibri" w:cs="Calibri" w:eastAsia="Calibri" w:hAnsi="Calibri"/>
+          <w:rtl w:val="0"/>
+        </w:rPr>
+        <w:t xml:space="preserve">Task 4: Scene Changer (10 sec)</w:t>
+      </w:r>
+      <w:r>
+        <w:rPr>
+          <w:rtl w:val="0"/>
+        </w:rPr>
       </w:r>
     </w:p>
     <w:p>
       <w:pPr>
         <w:numPr>
           <w:ilvl w:val="0"/>
-          <w:numId w:val="4"/>
+          <w:numId w:val="15"/>
         </w:numPr>
         <w:spacing w:after="0" w:before="0" w:line="240" w:lineRule="auto"/>
         <w:ind w:left="720" w:hanging="360"/>
@@ -783,14 +927,14 @@
           <w:rFonts w:ascii="Calibri" w:cs="Calibri" w:eastAsia="Calibri" w:hAnsi="Calibri"/>
           <w:rtl w:val="0"/>
         </w:rPr>
-        <w:t xml:space="preserve">Ask the participant to fill an object with a selected color.</w:t>
+        <w:t xml:space="preserve">Ask the participant to switch scenes or in our early case to a colour they like.</w:t>
       </w:r>
     </w:p>
     <w:p>
       <w:pPr>
         <w:numPr>
           <w:ilvl w:val="0"/>
-          <w:numId w:val="4"/>
+          <w:numId w:val="15"/>
         </w:numPr>
         <w:spacing w:after="0" w:before="0" w:line="240" w:lineRule="auto"/>
         <w:ind w:left="720" w:hanging="360"/>
@@ -803,36 +947,43 @@
           <w:rFonts w:ascii="Calibri" w:cs="Calibri" w:eastAsia="Calibri" w:hAnsi="Calibri"/>
           <w:rtl w:val="0"/>
         </w:rPr>
-        <w:t xml:space="preserve">Observe ease of selecting colors and applying them.</w:t>
-        <w:br w:type="textWrapping"/>
+        <w:t xml:space="preserve">Observe if the scene changes are obvious and easy to perform.</w:t>
       </w:r>
     </w:p>
     <w:p>
       <w:pPr>
         <w:spacing w:after="0" w:before="0" w:line="240" w:lineRule="auto"/>
-        <w:rPr>
-          <w:rFonts w:ascii="Calibri" w:cs="Calibri" w:eastAsia="Calibri" w:hAnsi="Calibri"/>
-          <w:b w:val="1"/>
-        </w:rPr>
-      </w:pPr>
-      <w:r>
-        <w:rPr>
-          <w:rFonts w:ascii="Calibri" w:cs="Calibri" w:eastAsia="Calibri" w:hAnsi="Calibri"/>
-          <w:rtl w:val="0"/>
-        </w:rPr>
-        <w:t xml:space="preserve">Task 3: Color Slider (1 min)</w:t>
-      </w:r>
-      <w:r>
-        <w:rPr>
-          <w:rtl w:val="0"/>
-        </w:rPr>
+        <w:ind w:left="0" w:firstLine="0"/>
+        <w:rPr>
+          <w:rFonts w:ascii="Calibri" w:cs="Calibri" w:eastAsia="Calibri" w:hAnsi="Calibri"/>
+        </w:rPr>
+      </w:pPr>
+      <w:r>
+        <w:rPr>
+          <w:rtl w:val="0"/>
+        </w:rPr>
+      </w:r>
+    </w:p>
+    <w:p>
+      <w:pPr>
+        <w:spacing w:after="0" w:before="0" w:line="240" w:lineRule="auto"/>
+        <w:rPr>
+          <w:rFonts w:ascii="Calibri" w:cs="Calibri" w:eastAsia="Calibri" w:hAnsi="Calibri"/>
+        </w:rPr>
+      </w:pPr>
+      <w:r>
+        <w:rPr>
+          <w:rFonts w:ascii="Calibri" w:cs="Calibri" w:eastAsia="Calibri" w:hAnsi="Calibri"/>
+          <w:rtl w:val="0"/>
+        </w:rPr>
+        <w:t xml:space="preserve">Task 5: Move Toolbar (10 sec)</w:t>
       </w:r>
     </w:p>
     <w:p>
       <w:pPr>
         <w:numPr>
           <w:ilvl w:val="0"/>
-          <w:numId w:val="6"/>
+          <w:numId w:val="13"/>
         </w:numPr>
         <w:spacing w:after="0" w:before="0" w:line="240" w:lineRule="auto"/>
         <w:ind w:left="720" w:hanging="360"/>
@@ -845,14 +996,14 @@
           <w:rFonts w:ascii="Calibri" w:cs="Calibri" w:eastAsia="Calibri" w:hAnsi="Calibri"/>
           <w:rtl w:val="0"/>
         </w:rPr>
-        <w:t xml:space="preserve">Ask the participant to change the color using the slider and notice how it updates tools.</w:t>
+        <w:t xml:space="preserve">Ask the participant to reposition the toolbar to the bottom of their view.</w:t>
       </w:r>
     </w:p>
     <w:p>
       <w:pPr>
         <w:numPr>
           <w:ilvl w:val="0"/>
-          <w:numId w:val="6"/>
+          <w:numId w:val="13"/>
         </w:numPr>
         <w:spacing w:after="0" w:before="0" w:line="240" w:lineRule="auto"/>
         <w:ind w:left="720" w:hanging="360"/>
@@ -865,8 +1016,7 @@
           <w:rFonts w:ascii="Calibri" w:cs="Calibri" w:eastAsia="Calibri" w:hAnsi="Calibri"/>
           <w:rtl w:val="0"/>
         </w:rPr>
-        <w:t xml:space="preserve">Observe if color changes are intuitive.</w:t>
-        <w:br w:type="textWrapping"/>
+        <w:t xml:space="preserve">Observe whether they understand how to grab and move it, and note any confusion or errors.</w:t>
       </w:r>
     </w:p>
     <w:p>
@@ -874,29 +1024,36 @@
         <w:spacing w:after="0" w:before="0" w:line="240" w:lineRule="auto"/>
         <w:rPr>
           <w:rFonts w:ascii="Calibri" w:cs="Calibri" w:eastAsia="Calibri" w:hAnsi="Calibri"/>
-          <w:b w:val="1"/>
-        </w:rPr>
-      </w:pPr>
-      <w:r>
-        <w:rPr>
-          <w:rFonts w:ascii="Calibri" w:cs="Calibri" w:eastAsia="Calibri" w:hAnsi="Calibri"/>
-          <w:rtl w:val="0"/>
-        </w:rPr>
-        <w:t xml:space="preserve">Task 4: Scene Changer (10 sec)</w:t>
-      </w:r>
-      <w:r>
-        <w:rPr>
-          <w:rtl w:val="0"/>
-        </w:rPr>
+        </w:rPr>
+      </w:pPr>
+      <w:r>
+        <w:rPr>
+          <w:rtl w:val="0"/>
+        </w:rPr>
+      </w:r>
+    </w:p>
+    <w:p>
+      <w:pPr>
+        <w:spacing w:after="0" w:before="0" w:line="240" w:lineRule="auto"/>
+        <w:rPr>
+          <w:rFonts w:ascii="Calibri" w:cs="Calibri" w:eastAsia="Calibri" w:hAnsi="Calibri"/>
+        </w:rPr>
+      </w:pPr>
+      <w:r>
+        <w:rPr>
+          <w:rFonts w:ascii="Calibri" w:cs="Calibri" w:eastAsia="Calibri" w:hAnsi="Calibri"/>
+          <w:rtl w:val="0"/>
+        </w:rPr>
+        <w:t xml:space="preserve">Task 6: Use the Eraser Tool  (10 sec)</w:t>
       </w:r>
     </w:p>
     <w:p>
       <w:pPr>
         <w:numPr>
           <w:ilvl w:val="0"/>
-          <w:numId w:val="11"/>
+          <w:numId w:val="13"/>
         </w:numPr>
-        <w:spacing w:after="0" w:before="0" w:line="240" w:lineRule="auto"/>
+        <w:spacing w:after="0" w:line="240" w:lineRule="auto"/>
         <w:ind w:left="720" w:hanging="360"/>
         <w:rPr>
           <w:rFonts w:ascii="Calibri" w:cs="Calibri" w:eastAsia="Calibri" w:hAnsi="Calibri"/>
@@ -907,16 +1064,16 @@
           <w:rFonts w:ascii="Calibri" w:cs="Calibri" w:eastAsia="Calibri" w:hAnsi="Calibri"/>
           <w:rtl w:val="0"/>
         </w:rPr>
-        <w:t xml:space="preserve">Ask the participant to switch scenes or in our early case to a colour they like.</w:t>
+        <w:t xml:space="preserve">Ask the participant to erase all their brushing.</w:t>
       </w:r>
     </w:p>
     <w:p>
       <w:pPr>
         <w:numPr>
           <w:ilvl w:val="0"/>
-          <w:numId w:val="11"/>
+          <w:numId w:val="13"/>
         </w:numPr>
-        <w:spacing w:after="0" w:before="0" w:line="240" w:lineRule="auto"/>
+        <w:spacing w:after="0" w:line="240" w:lineRule="auto"/>
         <w:ind w:left="720" w:hanging="360"/>
         <w:rPr>
           <w:rFonts w:ascii="Calibri" w:cs="Calibri" w:eastAsia="Calibri" w:hAnsi="Calibri"/>
@@ -927,7 +1084,7 @@
           <w:rFonts w:ascii="Calibri" w:cs="Calibri" w:eastAsia="Calibri" w:hAnsi="Calibri"/>
           <w:rtl w:val="0"/>
         </w:rPr>
-        <w:t xml:space="preserve">Observe if the scene changes are obvious and easy to perform.</w:t>
+        <w:t xml:space="preserve">Evaluate time on task</w:t>
       </w:r>
     </w:p>
     <w:p>
@@ -946,26 +1103,26 @@
     </w:p>
     <w:p>
       <w:pPr>
-        <w:spacing w:after="0" w:before="240" w:line="240" w:lineRule="auto"/>
-        <w:rPr>
-          <w:rFonts w:ascii="Calibri" w:cs="Calibri" w:eastAsia="Calibri" w:hAnsi="Calibri"/>
-        </w:rPr>
-      </w:pPr>
-      <w:r>
-        <w:rPr>
-          <w:rFonts w:ascii="Calibri" w:cs="Calibri" w:eastAsia="Calibri" w:hAnsi="Calibri"/>
-          <w:rtl w:val="0"/>
-        </w:rPr>
-        <w:t xml:space="preserve">Task 5: Move Toolbar (10 sec)</w:t>
+        <w:spacing w:after="0" w:line="240" w:lineRule="auto"/>
+        <w:rPr>
+          <w:rFonts w:ascii="Calibri" w:cs="Calibri" w:eastAsia="Calibri" w:hAnsi="Calibri"/>
+        </w:rPr>
+      </w:pPr>
+      <w:r>
+        <w:rPr>
+          <w:rFonts w:ascii="Calibri" w:cs="Calibri" w:eastAsia="Calibri" w:hAnsi="Calibri"/>
+          <w:rtl w:val="0"/>
+        </w:rPr>
+        <w:t xml:space="preserve">Task 7: New File button  (10 sec)</w:t>
       </w:r>
     </w:p>
     <w:p>
       <w:pPr>
         <w:numPr>
           <w:ilvl w:val="0"/>
-          <w:numId w:val="9"/>
+          <w:numId w:val="13"/>
         </w:numPr>
-        <w:spacing w:after="0" w:before="0" w:line="240" w:lineRule="auto"/>
+        <w:spacing w:after="0" w:line="240" w:lineRule="auto"/>
         <w:ind w:left="720" w:hanging="360"/>
         <w:rPr>
           <w:rFonts w:ascii="Calibri" w:cs="Calibri" w:eastAsia="Calibri" w:hAnsi="Calibri"/>
@@ -976,46 +1133,46 @@
           <w:rFonts w:ascii="Calibri" w:cs="Calibri" w:eastAsia="Calibri" w:hAnsi="Calibri"/>
           <w:rtl w:val="0"/>
         </w:rPr>
-        <w:t xml:space="preserve">Ask the participant to reposition the toolbar to the bottom of their view.</w:t>
+        <w:t xml:space="preserve">Ask the participant to start a new file.</w:t>
       </w:r>
     </w:p>
     <w:p>
       <w:pPr>
         <w:numPr>
           <w:ilvl w:val="0"/>
-          <w:numId w:val="9"/>
+          <w:numId w:val="13"/>
         </w:numPr>
+        <w:spacing w:after="0" w:line="240" w:lineRule="auto"/>
+        <w:ind w:left="720" w:hanging="360"/>
+        <w:rPr>
+          <w:rFonts w:ascii="Calibri" w:cs="Calibri" w:eastAsia="Calibri" w:hAnsi="Calibri"/>
+        </w:rPr>
+      </w:pPr>
+      <w:r>
+        <w:rPr>
+          <w:rFonts w:ascii="Calibri" w:cs="Calibri" w:eastAsia="Calibri" w:hAnsi="Calibri"/>
+          <w:rtl w:val="0"/>
+        </w:rPr>
+        <w:t xml:space="preserve">Evaluate time on task</w:t>
+      </w:r>
+    </w:p>
+    <w:p>
+      <w:pPr>
+        <w:spacing w:after="0" w:line="240" w:lineRule="auto"/>
+        <w:ind w:left="0" w:firstLine="0"/>
+        <w:rPr>
+          <w:rFonts w:ascii="Calibri" w:cs="Calibri" w:eastAsia="Calibri" w:hAnsi="Calibri"/>
+        </w:rPr>
+      </w:pPr>
+      <w:r>
+        <w:rPr>
+          <w:rtl w:val="0"/>
+        </w:rPr>
+      </w:r>
+    </w:p>
+    <w:p>
+      <w:pPr>
         <w:spacing w:after="0" w:before="0" w:line="240" w:lineRule="auto"/>
-        <w:ind w:left="720" w:hanging="360"/>
-        <w:rPr>
-          <w:rFonts w:ascii="Calibri" w:cs="Calibri" w:eastAsia="Calibri" w:hAnsi="Calibri"/>
-        </w:rPr>
-      </w:pPr>
-      <w:r>
-        <w:rPr>
-          <w:rFonts w:ascii="Calibri" w:cs="Calibri" w:eastAsia="Calibri" w:hAnsi="Calibri"/>
-          <w:rtl w:val="0"/>
-        </w:rPr>
-        <w:t xml:space="preserve">Observe whether they understand how to grab and move it, and note any confusion or errors.</w:t>
-      </w:r>
-    </w:p>
-    <w:p>
-      <w:pPr>
-        <w:spacing w:after="0" w:before="0" w:line="240" w:lineRule="auto"/>
-        <w:ind w:left="0" w:firstLine="0"/>
-        <w:rPr>
-          <w:rFonts w:ascii="Calibri" w:cs="Calibri" w:eastAsia="Calibri" w:hAnsi="Calibri"/>
-        </w:rPr>
-      </w:pPr>
-      <w:r>
-        <w:rPr>
-          <w:rtl w:val="0"/>
-        </w:rPr>
-      </w:r>
-    </w:p>
-    <w:p>
-      <w:pPr>
-        <w:spacing w:after="0" w:before="0" w:line="240" w:lineRule="auto"/>
         <w:rPr>
           <w:rFonts w:ascii="Calibri" w:cs="Calibri" w:eastAsia="Calibri" w:hAnsi="Calibri"/>
           <w:b w:val="1"/>
@@ -1026,7 +1183,7 @@
           <w:rFonts w:ascii="Calibri" w:cs="Calibri" w:eastAsia="Calibri" w:hAnsi="Calibri"/>
           <w:rtl w:val="0"/>
         </w:rPr>
-        <w:t xml:space="preserve">Wrap-Up / Debrief (1 min)</w:t>
+        <w:t xml:space="preserve">Wrap-Up / Debrief / Free Draw Time (1 min)</w:t>
       </w:r>
       <w:r>
         <w:rPr>
@@ -1072,6 +1229,2613 @@
           <w:rtl w:val="0"/>
         </w:rPr>
         <w:t xml:space="preserve">Record final observations and thank the participant.</w:t>
+      </w:r>
+    </w:p>
+    <w:p>
+      <w:pPr>
+        <w:spacing w:after="0" w:before="0" w:line="240" w:lineRule="auto"/>
+        <w:rPr>
+          <w:rFonts w:ascii="Calibri" w:cs="Calibri" w:eastAsia="Calibri" w:hAnsi="Calibri"/>
+        </w:rPr>
+      </w:pPr>
+      <w:r>
+        <w:rPr>
+          <w:rtl w:val="0"/>
+        </w:rPr>
+      </w:r>
+    </w:p>
+    <w:p>
+      <w:pPr>
+        <w:spacing w:after="0" w:before="0" w:line="240" w:lineRule="auto"/>
+        <w:rPr>
+          <w:rFonts w:ascii="Calibri" w:cs="Calibri" w:eastAsia="Calibri" w:hAnsi="Calibri"/>
+          <w:b w:val="1"/>
+        </w:rPr>
+      </w:pPr>
+      <w:r>
+        <w:rPr>
+          <w:rFonts w:ascii="Calibri" w:cs="Calibri" w:eastAsia="Calibri" w:hAnsi="Calibri"/>
+          <w:b w:val="1"/>
+          <w:rtl w:val="0"/>
+        </w:rPr>
+        <w:t xml:space="preserve">Time on Task </w:t>
+      </w:r>
+    </w:p>
+    <w:p>
+      <w:pPr>
+        <w:spacing w:after="0" w:before="0" w:line="240" w:lineRule="auto"/>
+        <w:rPr>
+          <w:rFonts w:ascii="Calibri" w:cs="Calibri" w:eastAsia="Calibri" w:hAnsi="Calibri"/>
+        </w:rPr>
+      </w:pPr>
+      <w:r>
+        <w:rPr>
+          <w:rtl w:val="0"/>
+        </w:rPr>
+      </w:r>
+    </w:p>
+    <w:sdt>
+      <w:sdtPr>
+        <w:lock w:val="contentLocked"/>
+        <w:id w:val="461806393"/>
+        <w:tag w:val="goog_rdk_0"/>
+      </w:sdtPr>
+      <w:sdtContent>
+        <w:tbl>
+          <w:tblPr>
+            <w:tblStyle w:val="Table1"/>
+            <w:tblW w:w="9359.999999999996" w:type="dxa"/>
+            <w:jc w:val="left"/>
+            <w:tblBorders>
+              <w:top w:color="000000" w:space="0" w:sz="8" w:val="single"/>
+              <w:left w:color="000000" w:space="0" w:sz="8" w:val="single"/>
+              <w:bottom w:color="000000" w:space="0" w:sz="8" w:val="single"/>
+              <w:right w:color="000000" w:space="0" w:sz="8" w:val="single"/>
+              <w:insideH w:color="000000" w:space="0" w:sz="8" w:val="single"/>
+              <w:insideV w:color="000000" w:space="0" w:sz="8" w:val="single"/>
+            </w:tblBorders>
+            <w:tblLayout w:type="fixed"/>
+            <w:tblLook w:val="0600"/>
+          </w:tblPr>
+          <w:tblGrid>
+            <w:gridCol w:w="903.8881829733162"/>
+            <w:gridCol w:w="939.5679796696313"/>
+            <w:gridCol w:w="939.5679796696313"/>
+            <w:gridCol w:w="939.5679796696313"/>
+            <w:gridCol w:w="939.5679796696313"/>
+            <w:gridCol w:w="939.5679796696313"/>
+            <w:gridCol w:w="939.5679796696313"/>
+            <w:gridCol w:w="939.5679796696313"/>
+            <w:gridCol w:w="939.5679796696313"/>
+            <w:gridCol w:w="939.5679796696313"/>
+            <w:tblGridChange w:id="0">
+              <w:tblGrid>
+                <w:gridCol w:w="903.8881829733162"/>
+                <w:gridCol w:w="939.5679796696313"/>
+                <w:gridCol w:w="939.5679796696313"/>
+                <w:gridCol w:w="939.5679796696313"/>
+                <w:gridCol w:w="939.5679796696313"/>
+                <w:gridCol w:w="939.5679796696313"/>
+                <w:gridCol w:w="939.5679796696313"/>
+                <w:gridCol w:w="939.5679796696313"/>
+                <w:gridCol w:w="939.5679796696313"/>
+                <w:gridCol w:w="939.5679796696313"/>
+              </w:tblGrid>
+            </w:tblGridChange>
+          </w:tblGrid>
+          <w:tr>
+            <w:trPr>
+              <w:cantSplit w:val="0"/>
+              <w:tblHeader w:val="0"/>
+            </w:trPr>
+            <w:tc>
+              <w:tcPr>
+                <w:shd w:fill="auto" w:val="clear"/>
+                <w:tcMar>
+                  <w:top w:w="100.0" w:type="dxa"/>
+                  <w:left w:w="100.0" w:type="dxa"/>
+                  <w:bottom w:w="100.0" w:type="dxa"/>
+                  <w:right w:w="100.0" w:type="dxa"/>
+                </w:tcMar>
+                <w:vAlign w:val="top"/>
+              </w:tcPr>
+              <w:p>
+                <w:pPr>
+                  <w:keepNext w:val="0"/>
+                  <w:keepLines w:val="0"/>
+                  <w:pageBreakBefore w:val="0"/>
+                  <w:widowControl w:val="0"/>
+                  <w:pBdr>
+                    <w:top w:space="0" w:sz="0" w:val="nil"/>
+                    <w:left w:space="0" w:sz="0" w:val="nil"/>
+                    <w:bottom w:space="0" w:sz="0" w:val="nil"/>
+                    <w:right w:space="0" w:sz="0" w:val="nil"/>
+                    <w:between w:space="0" w:sz="0" w:val="nil"/>
+                  </w:pBdr>
+                  <w:shd w:fill="auto" w:val="clear"/>
+                  <w:spacing w:after="0" w:before="0" w:line="240" w:lineRule="auto"/>
+                  <w:ind w:left="0" w:right="0" w:firstLine="0"/>
+                  <w:jc w:val="left"/>
+                  <w:rPr>
+                    <w:rFonts w:ascii="Calibri" w:cs="Calibri" w:eastAsia="Calibri" w:hAnsi="Calibri"/>
+                  </w:rPr>
+                </w:pPr>
+                <w:r>
+                  <w:rPr>
+                    <w:rFonts w:ascii="Calibri" w:cs="Calibri" w:eastAsia="Calibri" w:hAnsi="Calibri"/>
+                    <w:rtl w:val="0"/>
+                  </w:rPr>
+                  <w:t xml:space="preserve">Task 1</w:t>
+                </w:r>
+              </w:p>
+            </w:tc>
+            <w:tc>
+              <w:tcPr>
+                <w:shd w:fill="auto" w:val="clear"/>
+                <w:tcMar>
+                  <w:top w:w="100.0" w:type="dxa"/>
+                  <w:left w:w="100.0" w:type="dxa"/>
+                  <w:bottom w:w="100.0" w:type="dxa"/>
+                  <w:right w:w="100.0" w:type="dxa"/>
+                </w:tcMar>
+                <w:vAlign w:val="top"/>
+              </w:tcPr>
+              <w:p>
+                <w:pPr>
+                  <w:widowControl w:val="0"/>
+                  <w:spacing w:after="0" w:line="240" w:lineRule="auto"/>
+                  <w:rPr>
+                    <w:rFonts w:ascii="Calibri" w:cs="Calibri" w:eastAsia="Calibri" w:hAnsi="Calibri"/>
+                  </w:rPr>
+                </w:pPr>
+                <w:r>
+                  <w:rPr>
+                    <w:rtl w:val="0"/>
+                  </w:rPr>
+                </w:r>
+              </w:p>
+            </w:tc>
+            <w:tc>
+              <w:tcPr>
+                <w:shd w:fill="auto" w:val="clear"/>
+                <w:tcMar>
+                  <w:top w:w="100.0" w:type="dxa"/>
+                  <w:left w:w="100.0" w:type="dxa"/>
+                  <w:bottom w:w="100.0" w:type="dxa"/>
+                  <w:right w:w="100.0" w:type="dxa"/>
+                </w:tcMar>
+                <w:vAlign w:val="top"/>
+              </w:tcPr>
+              <w:p>
+                <w:pPr>
+                  <w:widowControl w:val="0"/>
+                  <w:spacing w:after="0" w:line="240" w:lineRule="auto"/>
+                  <w:rPr>
+                    <w:rFonts w:ascii="Calibri" w:cs="Calibri" w:eastAsia="Calibri" w:hAnsi="Calibri"/>
+                  </w:rPr>
+                </w:pPr>
+                <w:r>
+                  <w:rPr>
+                    <w:rFonts w:ascii="Calibri" w:cs="Calibri" w:eastAsia="Calibri" w:hAnsi="Calibri"/>
+                    <w:rtl w:val="0"/>
+                  </w:rPr>
+                  <w:t xml:space="preserve">Task 1</w:t>
+                </w:r>
+              </w:p>
+            </w:tc>
+            <w:tc>
+              <w:tcPr>
+                <w:shd w:fill="auto" w:val="clear"/>
+                <w:tcMar>
+                  <w:top w:w="100.0" w:type="dxa"/>
+                  <w:left w:w="100.0" w:type="dxa"/>
+                  <w:bottom w:w="100.0" w:type="dxa"/>
+                  <w:right w:w="100.0" w:type="dxa"/>
+                </w:tcMar>
+                <w:vAlign w:val="top"/>
+              </w:tcPr>
+              <w:p>
+                <w:pPr>
+                  <w:widowControl w:val="0"/>
+                  <w:spacing w:after="0" w:line="240" w:lineRule="auto"/>
+                  <w:rPr>
+                    <w:rFonts w:ascii="Calibri" w:cs="Calibri" w:eastAsia="Calibri" w:hAnsi="Calibri"/>
+                  </w:rPr>
+                </w:pPr>
+                <w:r>
+                  <w:rPr>
+                    <w:rtl w:val="0"/>
+                  </w:rPr>
+                </w:r>
+              </w:p>
+            </w:tc>
+            <w:tc>
+              <w:tcPr>
+                <w:shd w:fill="auto" w:val="clear"/>
+                <w:tcMar>
+                  <w:top w:w="100.0" w:type="dxa"/>
+                  <w:left w:w="100.0" w:type="dxa"/>
+                  <w:bottom w:w="100.0" w:type="dxa"/>
+                  <w:right w:w="100.0" w:type="dxa"/>
+                </w:tcMar>
+                <w:vAlign w:val="top"/>
+              </w:tcPr>
+              <w:p>
+                <w:pPr>
+                  <w:widowControl w:val="0"/>
+                  <w:spacing w:after="0" w:line="240" w:lineRule="auto"/>
+                  <w:rPr>
+                    <w:rFonts w:ascii="Calibri" w:cs="Calibri" w:eastAsia="Calibri" w:hAnsi="Calibri"/>
+                  </w:rPr>
+                </w:pPr>
+                <w:r>
+                  <w:rPr>
+                    <w:rFonts w:ascii="Calibri" w:cs="Calibri" w:eastAsia="Calibri" w:hAnsi="Calibri"/>
+                    <w:rtl w:val="0"/>
+                  </w:rPr>
+                  <w:t xml:space="preserve">Task 1</w:t>
+                </w:r>
+              </w:p>
+            </w:tc>
+            <w:tc>
+              <w:tcPr>
+                <w:shd w:fill="auto" w:val="clear"/>
+                <w:tcMar>
+                  <w:top w:w="100.0" w:type="dxa"/>
+                  <w:left w:w="100.0" w:type="dxa"/>
+                  <w:bottom w:w="100.0" w:type="dxa"/>
+                  <w:right w:w="100.0" w:type="dxa"/>
+                </w:tcMar>
+                <w:vAlign w:val="top"/>
+              </w:tcPr>
+              <w:p>
+                <w:pPr>
+                  <w:widowControl w:val="0"/>
+                  <w:spacing w:after="0" w:line="240" w:lineRule="auto"/>
+                  <w:rPr>
+                    <w:rFonts w:ascii="Calibri" w:cs="Calibri" w:eastAsia="Calibri" w:hAnsi="Calibri"/>
+                  </w:rPr>
+                </w:pPr>
+                <w:r>
+                  <w:rPr>
+                    <w:rtl w:val="0"/>
+                  </w:rPr>
+                </w:r>
+              </w:p>
+            </w:tc>
+            <w:tc>
+              <w:tcPr>
+                <w:shd w:fill="auto" w:val="clear"/>
+                <w:tcMar>
+                  <w:top w:w="100.0" w:type="dxa"/>
+                  <w:left w:w="100.0" w:type="dxa"/>
+                  <w:bottom w:w="100.0" w:type="dxa"/>
+                  <w:right w:w="100.0" w:type="dxa"/>
+                </w:tcMar>
+                <w:vAlign w:val="top"/>
+              </w:tcPr>
+              <w:p>
+                <w:pPr>
+                  <w:widowControl w:val="0"/>
+                  <w:spacing w:after="0" w:line="240" w:lineRule="auto"/>
+                  <w:rPr>
+                    <w:rFonts w:ascii="Calibri" w:cs="Calibri" w:eastAsia="Calibri" w:hAnsi="Calibri"/>
+                  </w:rPr>
+                </w:pPr>
+                <w:r>
+                  <w:rPr>
+                    <w:rFonts w:ascii="Calibri" w:cs="Calibri" w:eastAsia="Calibri" w:hAnsi="Calibri"/>
+                    <w:rtl w:val="0"/>
+                  </w:rPr>
+                  <w:t xml:space="preserve">Task 1</w:t>
+                </w:r>
+              </w:p>
+            </w:tc>
+            <w:tc>
+              <w:tcPr>
+                <w:shd w:fill="auto" w:val="clear"/>
+                <w:tcMar>
+                  <w:top w:w="100.0" w:type="dxa"/>
+                  <w:left w:w="100.0" w:type="dxa"/>
+                  <w:bottom w:w="100.0" w:type="dxa"/>
+                  <w:right w:w="100.0" w:type="dxa"/>
+                </w:tcMar>
+                <w:vAlign w:val="top"/>
+              </w:tcPr>
+              <w:p>
+                <w:pPr>
+                  <w:widowControl w:val="0"/>
+                  <w:spacing w:after="0" w:line="240" w:lineRule="auto"/>
+                  <w:rPr>
+                    <w:rFonts w:ascii="Calibri" w:cs="Calibri" w:eastAsia="Calibri" w:hAnsi="Calibri"/>
+                  </w:rPr>
+                </w:pPr>
+                <w:r>
+                  <w:rPr>
+                    <w:rtl w:val="0"/>
+                  </w:rPr>
+                </w:r>
+              </w:p>
+            </w:tc>
+            <w:tc>
+              <w:tcPr>
+                <w:shd w:fill="auto" w:val="clear"/>
+                <w:tcMar>
+                  <w:top w:w="100.0" w:type="dxa"/>
+                  <w:left w:w="100.0" w:type="dxa"/>
+                  <w:bottom w:w="100.0" w:type="dxa"/>
+                  <w:right w:w="100.0" w:type="dxa"/>
+                </w:tcMar>
+                <w:vAlign w:val="top"/>
+              </w:tcPr>
+              <w:p>
+                <w:pPr>
+                  <w:widowControl w:val="0"/>
+                  <w:spacing w:after="0" w:line="240" w:lineRule="auto"/>
+                  <w:rPr>
+                    <w:rFonts w:ascii="Calibri" w:cs="Calibri" w:eastAsia="Calibri" w:hAnsi="Calibri"/>
+                  </w:rPr>
+                </w:pPr>
+                <w:r>
+                  <w:rPr>
+                    <w:rFonts w:ascii="Calibri" w:cs="Calibri" w:eastAsia="Calibri" w:hAnsi="Calibri"/>
+                    <w:rtl w:val="0"/>
+                  </w:rPr>
+                  <w:t xml:space="preserve">Task 1</w:t>
+                </w:r>
+              </w:p>
+            </w:tc>
+            <w:tc>
+              <w:tcPr>
+                <w:shd w:fill="auto" w:val="clear"/>
+                <w:tcMar>
+                  <w:top w:w="100.0" w:type="dxa"/>
+                  <w:left w:w="100.0" w:type="dxa"/>
+                  <w:bottom w:w="100.0" w:type="dxa"/>
+                  <w:right w:w="100.0" w:type="dxa"/>
+                </w:tcMar>
+                <w:vAlign w:val="top"/>
+              </w:tcPr>
+              <w:p>
+                <w:pPr>
+                  <w:widowControl w:val="0"/>
+                  <w:spacing w:after="0" w:line="240" w:lineRule="auto"/>
+                  <w:rPr>
+                    <w:rFonts w:ascii="Calibri" w:cs="Calibri" w:eastAsia="Calibri" w:hAnsi="Calibri"/>
+                  </w:rPr>
+                </w:pPr>
+                <w:r>
+                  <w:rPr>
+                    <w:rtl w:val="0"/>
+                  </w:rPr>
+                </w:r>
+              </w:p>
+            </w:tc>
+          </w:tr>
+          <w:tr>
+            <w:trPr>
+              <w:cantSplit w:val="0"/>
+              <w:tblHeader w:val="0"/>
+            </w:trPr>
+            <w:tc>
+              <w:tcPr>
+                <w:shd w:fill="auto" w:val="clear"/>
+                <w:tcMar>
+                  <w:top w:w="100.0" w:type="dxa"/>
+                  <w:left w:w="100.0" w:type="dxa"/>
+                  <w:bottom w:w="100.0" w:type="dxa"/>
+                  <w:right w:w="100.0" w:type="dxa"/>
+                </w:tcMar>
+                <w:vAlign w:val="top"/>
+              </w:tcPr>
+              <w:p>
+                <w:pPr>
+                  <w:keepNext w:val="0"/>
+                  <w:keepLines w:val="0"/>
+                  <w:pageBreakBefore w:val="0"/>
+                  <w:widowControl w:val="0"/>
+                  <w:pBdr>
+                    <w:top w:space="0" w:sz="0" w:val="nil"/>
+                    <w:left w:space="0" w:sz="0" w:val="nil"/>
+                    <w:bottom w:space="0" w:sz="0" w:val="nil"/>
+                    <w:right w:space="0" w:sz="0" w:val="nil"/>
+                    <w:between w:space="0" w:sz="0" w:val="nil"/>
+                  </w:pBdr>
+                  <w:shd w:fill="auto" w:val="clear"/>
+                  <w:spacing w:after="0" w:before="0" w:line="240" w:lineRule="auto"/>
+                  <w:ind w:left="0" w:right="0" w:firstLine="0"/>
+                  <w:jc w:val="left"/>
+                  <w:rPr>
+                    <w:rFonts w:ascii="Calibri" w:cs="Calibri" w:eastAsia="Calibri" w:hAnsi="Calibri"/>
+                  </w:rPr>
+                </w:pPr>
+                <w:r>
+                  <w:rPr>
+                    <w:rFonts w:ascii="Calibri" w:cs="Calibri" w:eastAsia="Calibri" w:hAnsi="Calibri"/>
+                    <w:rtl w:val="0"/>
+                  </w:rPr>
+                  <w:t xml:space="preserve">Task 2</w:t>
+                </w:r>
+              </w:p>
+            </w:tc>
+            <w:tc>
+              <w:tcPr>
+                <w:shd w:fill="auto" w:val="clear"/>
+                <w:tcMar>
+                  <w:top w:w="100.0" w:type="dxa"/>
+                  <w:left w:w="100.0" w:type="dxa"/>
+                  <w:bottom w:w="100.0" w:type="dxa"/>
+                  <w:right w:w="100.0" w:type="dxa"/>
+                </w:tcMar>
+                <w:vAlign w:val="top"/>
+              </w:tcPr>
+              <w:p>
+                <w:pPr>
+                  <w:widowControl w:val="0"/>
+                  <w:spacing w:after="0" w:line="240" w:lineRule="auto"/>
+                  <w:rPr>
+                    <w:rFonts w:ascii="Calibri" w:cs="Calibri" w:eastAsia="Calibri" w:hAnsi="Calibri"/>
+                  </w:rPr>
+                </w:pPr>
+                <w:r>
+                  <w:rPr>
+                    <w:rtl w:val="0"/>
+                  </w:rPr>
+                </w:r>
+              </w:p>
+            </w:tc>
+            <w:tc>
+              <w:tcPr>
+                <w:shd w:fill="auto" w:val="clear"/>
+                <w:tcMar>
+                  <w:top w:w="100.0" w:type="dxa"/>
+                  <w:left w:w="100.0" w:type="dxa"/>
+                  <w:bottom w:w="100.0" w:type="dxa"/>
+                  <w:right w:w="100.0" w:type="dxa"/>
+                </w:tcMar>
+                <w:vAlign w:val="top"/>
+              </w:tcPr>
+              <w:p>
+                <w:pPr>
+                  <w:widowControl w:val="0"/>
+                  <w:spacing w:after="0" w:line="240" w:lineRule="auto"/>
+                  <w:rPr>
+                    <w:rFonts w:ascii="Calibri" w:cs="Calibri" w:eastAsia="Calibri" w:hAnsi="Calibri"/>
+                  </w:rPr>
+                </w:pPr>
+                <w:r>
+                  <w:rPr>
+                    <w:rFonts w:ascii="Calibri" w:cs="Calibri" w:eastAsia="Calibri" w:hAnsi="Calibri"/>
+                    <w:rtl w:val="0"/>
+                  </w:rPr>
+                  <w:t xml:space="preserve">Task 2</w:t>
+                </w:r>
+              </w:p>
+            </w:tc>
+            <w:tc>
+              <w:tcPr>
+                <w:shd w:fill="auto" w:val="clear"/>
+                <w:tcMar>
+                  <w:top w:w="100.0" w:type="dxa"/>
+                  <w:left w:w="100.0" w:type="dxa"/>
+                  <w:bottom w:w="100.0" w:type="dxa"/>
+                  <w:right w:w="100.0" w:type="dxa"/>
+                </w:tcMar>
+                <w:vAlign w:val="top"/>
+              </w:tcPr>
+              <w:p>
+                <w:pPr>
+                  <w:widowControl w:val="0"/>
+                  <w:spacing w:after="0" w:line="240" w:lineRule="auto"/>
+                  <w:rPr>
+                    <w:rFonts w:ascii="Calibri" w:cs="Calibri" w:eastAsia="Calibri" w:hAnsi="Calibri"/>
+                  </w:rPr>
+                </w:pPr>
+                <w:r>
+                  <w:rPr>
+                    <w:rtl w:val="0"/>
+                  </w:rPr>
+                </w:r>
+              </w:p>
+            </w:tc>
+            <w:tc>
+              <w:tcPr>
+                <w:shd w:fill="auto" w:val="clear"/>
+                <w:tcMar>
+                  <w:top w:w="100.0" w:type="dxa"/>
+                  <w:left w:w="100.0" w:type="dxa"/>
+                  <w:bottom w:w="100.0" w:type="dxa"/>
+                  <w:right w:w="100.0" w:type="dxa"/>
+                </w:tcMar>
+                <w:vAlign w:val="top"/>
+              </w:tcPr>
+              <w:p>
+                <w:pPr>
+                  <w:widowControl w:val="0"/>
+                  <w:spacing w:after="0" w:line="240" w:lineRule="auto"/>
+                  <w:rPr>
+                    <w:rFonts w:ascii="Calibri" w:cs="Calibri" w:eastAsia="Calibri" w:hAnsi="Calibri"/>
+                  </w:rPr>
+                </w:pPr>
+                <w:r>
+                  <w:rPr>
+                    <w:rFonts w:ascii="Calibri" w:cs="Calibri" w:eastAsia="Calibri" w:hAnsi="Calibri"/>
+                    <w:rtl w:val="0"/>
+                  </w:rPr>
+                  <w:t xml:space="preserve">Task 2</w:t>
+                </w:r>
+              </w:p>
+            </w:tc>
+            <w:tc>
+              <w:tcPr>
+                <w:shd w:fill="auto" w:val="clear"/>
+                <w:tcMar>
+                  <w:top w:w="100.0" w:type="dxa"/>
+                  <w:left w:w="100.0" w:type="dxa"/>
+                  <w:bottom w:w="100.0" w:type="dxa"/>
+                  <w:right w:w="100.0" w:type="dxa"/>
+                </w:tcMar>
+                <w:vAlign w:val="top"/>
+              </w:tcPr>
+              <w:p>
+                <w:pPr>
+                  <w:widowControl w:val="0"/>
+                  <w:spacing w:after="0" w:line="240" w:lineRule="auto"/>
+                  <w:rPr>
+                    <w:rFonts w:ascii="Calibri" w:cs="Calibri" w:eastAsia="Calibri" w:hAnsi="Calibri"/>
+                  </w:rPr>
+                </w:pPr>
+                <w:r>
+                  <w:rPr>
+                    <w:rtl w:val="0"/>
+                  </w:rPr>
+                </w:r>
+              </w:p>
+            </w:tc>
+            <w:tc>
+              <w:tcPr>
+                <w:shd w:fill="auto" w:val="clear"/>
+                <w:tcMar>
+                  <w:top w:w="100.0" w:type="dxa"/>
+                  <w:left w:w="100.0" w:type="dxa"/>
+                  <w:bottom w:w="100.0" w:type="dxa"/>
+                  <w:right w:w="100.0" w:type="dxa"/>
+                </w:tcMar>
+                <w:vAlign w:val="top"/>
+              </w:tcPr>
+              <w:p>
+                <w:pPr>
+                  <w:widowControl w:val="0"/>
+                  <w:spacing w:after="0" w:line="240" w:lineRule="auto"/>
+                  <w:rPr>
+                    <w:rFonts w:ascii="Calibri" w:cs="Calibri" w:eastAsia="Calibri" w:hAnsi="Calibri"/>
+                  </w:rPr>
+                </w:pPr>
+                <w:r>
+                  <w:rPr>
+                    <w:rFonts w:ascii="Calibri" w:cs="Calibri" w:eastAsia="Calibri" w:hAnsi="Calibri"/>
+                    <w:rtl w:val="0"/>
+                  </w:rPr>
+                  <w:t xml:space="preserve">Task 2</w:t>
+                </w:r>
+              </w:p>
+            </w:tc>
+            <w:tc>
+              <w:tcPr>
+                <w:shd w:fill="auto" w:val="clear"/>
+                <w:tcMar>
+                  <w:top w:w="100.0" w:type="dxa"/>
+                  <w:left w:w="100.0" w:type="dxa"/>
+                  <w:bottom w:w="100.0" w:type="dxa"/>
+                  <w:right w:w="100.0" w:type="dxa"/>
+                </w:tcMar>
+                <w:vAlign w:val="top"/>
+              </w:tcPr>
+              <w:p>
+                <w:pPr>
+                  <w:widowControl w:val="0"/>
+                  <w:spacing w:after="0" w:line="240" w:lineRule="auto"/>
+                  <w:rPr>
+                    <w:rFonts w:ascii="Calibri" w:cs="Calibri" w:eastAsia="Calibri" w:hAnsi="Calibri"/>
+                  </w:rPr>
+                </w:pPr>
+                <w:r>
+                  <w:rPr>
+                    <w:rtl w:val="0"/>
+                  </w:rPr>
+                </w:r>
+              </w:p>
+            </w:tc>
+            <w:tc>
+              <w:tcPr>
+                <w:shd w:fill="auto" w:val="clear"/>
+                <w:tcMar>
+                  <w:top w:w="100.0" w:type="dxa"/>
+                  <w:left w:w="100.0" w:type="dxa"/>
+                  <w:bottom w:w="100.0" w:type="dxa"/>
+                  <w:right w:w="100.0" w:type="dxa"/>
+                </w:tcMar>
+                <w:vAlign w:val="top"/>
+              </w:tcPr>
+              <w:p>
+                <w:pPr>
+                  <w:widowControl w:val="0"/>
+                  <w:spacing w:after="0" w:line="240" w:lineRule="auto"/>
+                  <w:rPr>
+                    <w:rFonts w:ascii="Calibri" w:cs="Calibri" w:eastAsia="Calibri" w:hAnsi="Calibri"/>
+                  </w:rPr>
+                </w:pPr>
+                <w:r>
+                  <w:rPr>
+                    <w:rFonts w:ascii="Calibri" w:cs="Calibri" w:eastAsia="Calibri" w:hAnsi="Calibri"/>
+                    <w:rtl w:val="0"/>
+                  </w:rPr>
+                  <w:t xml:space="preserve">Task 2</w:t>
+                </w:r>
+              </w:p>
+            </w:tc>
+            <w:tc>
+              <w:tcPr>
+                <w:shd w:fill="auto" w:val="clear"/>
+                <w:tcMar>
+                  <w:top w:w="100.0" w:type="dxa"/>
+                  <w:left w:w="100.0" w:type="dxa"/>
+                  <w:bottom w:w="100.0" w:type="dxa"/>
+                  <w:right w:w="100.0" w:type="dxa"/>
+                </w:tcMar>
+                <w:vAlign w:val="top"/>
+              </w:tcPr>
+              <w:p>
+                <w:pPr>
+                  <w:widowControl w:val="0"/>
+                  <w:spacing w:after="0" w:line="240" w:lineRule="auto"/>
+                  <w:rPr>
+                    <w:rFonts w:ascii="Calibri" w:cs="Calibri" w:eastAsia="Calibri" w:hAnsi="Calibri"/>
+                  </w:rPr>
+                </w:pPr>
+                <w:r>
+                  <w:rPr>
+                    <w:rtl w:val="0"/>
+                  </w:rPr>
+                </w:r>
+              </w:p>
+            </w:tc>
+          </w:tr>
+          <w:tr>
+            <w:trPr>
+              <w:cantSplit w:val="0"/>
+              <w:tblHeader w:val="0"/>
+            </w:trPr>
+            <w:tc>
+              <w:tcPr>
+                <w:shd w:fill="auto" w:val="clear"/>
+                <w:tcMar>
+                  <w:top w:w="100.0" w:type="dxa"/>
+                  <w:left w:w="100.0" w:type="dxa"/>
+                  <w:bottom w:w="100.0" w:type="dxa"/>
+                  <w:right w:w="100.0" w:type="dxa"/>
+                </w:tcMar>
+                <w:vAlign w:val="top"/>
+              </w:tcPr>
+              <w:p>
+                <w:pPr>
+                  <w:keepNext w:val="0"/>
+                  <w:keepLines w:val="0"/>
+                  <w:pageBreakBefore w:val="0"/>
+                  <w:widowControl w:val="0"/>
+                  <w:pBdr>
+                    <w:top w:space="0" w:sz="0" w:val="nil"/>
+                    <w:left w:space="0" w:sz="0" w:val="nil"/>
+                    <w:bottom w:space="0" w:sz="0" w:val="nil"/>
+                    <w:right w:space="0" w:sz="0" w:val="nil"/>
+                    <w:between w:space="0" w:sz="0" w:val="nil"/>
+                  </w:pBdr>
+                  <w:shd w:fill="auto" w:val="clear"/>
+                  <w:spacing w:after="0" w:before="0" w:line="240" w:lineRule="auto"/>
+                  <w:ind w:left="0" w:right="0" w:firstLine="0"/>
+                  <w:jc w:val="left"/>
+                  <w:rPr>
+                    <w:rFonts w:ascii="Calibri" w:cs="Calibri" w:eastAsia="Calibri" w:hAnsi="Calibri"/>
+                  </w:rPr>
+                </w:pPr>
+                <w:r>
+                  <w:rPr>
+                    <w:rFonts w:ascii="Calibri" w:cs="Calibri" w:eastAsia="Calibri" w:hAnsi="Calibri"/>
+                    <w:rtl w:val="0"/>
+                  </w:rPr>
+                  <w:t xml:space="preserve">Task 3</w:t>
+                </w:r>
+              </w:p>
+            </w:tc>
+            <w:tc>
+              <w:tcPr>
+                <w:shd w:fill="auto" w:val="clear"/>
+                <w:tcMar>
+                  <w:top w:w="100.0" w:type="dxa"/>
+                  <w:left w:w="100.0" w:type="dxa"/>
+                  <w:bottom w:w="100.0" w:type="dxa"/>
+                  <w:right w:w="100.0" w:type="dxa"/>
+                </w:tcMar>
+                <w:vAlign w:val="top"/>
+              </w:tcPr>
+              <w:p>
+                <w:pPr>
+                  <w:widowControl w:val="0"/>
+                  <w:spacing w:after="0" w:line="240" w:lineRule="auto"/>
+                  <w:rPr>
+                    <w:rFonts w:ascii="Calibri" w:cs="Calibri" w:eastAsia="Calibri" w:hAnsi="Calibri"/>
+                  </w:rPr>
+                </w:pPr>
+                <w:r>
+                  <w:rPr>
+                    <w:rtl w:val="0"/>
+                  </w:rPr>
+                </w:r>
+              </w:p>
+            </w:tc>
+            <w:tc>
+              <w:tcPr>
+                <w:shd w:fill="auto" w:val="clear"/>
+                <w:tcMar>
+                  <w:top w:w="100.0" w:type="dxa"/>
+                  <w:left w:w="100.0" w:type="dxa"/>
+                  <w:bottom w:w="100.0" w:type="dxa"/>
+                  <w:right w:w="100.0" w:type="dxa"/>
+                </w:tcMar>
+                <w:vAlign w:val="top"/>
+              </w:tcPr>
+              <w:p>
+                <w:pPr>
+                  <w:widowControl w:val="0"/>
+                  <w:spacing w:after="0" w:line="240" w:lineRule="auto"/>
+                  <w:rPr>
+                    <w:rFonts w:ascii="Calibri" w:cs="Calibri" w:eastAsia="Calibri" w:hAnsi="Calibri"/>
+                  </w:rPr>
+                </w:pPr>
+                <w:r>
+                  <w:rPr>
+                    <w:rFonts w:ascii="Calibri" w:cs="Calibri" w:eastAsia="Calibri" w:hAnsi="Calibri"/>
+                    <w:rtl w:val="0"/>
+                  </w:rPr>
+                  <w:t xml:space="preserve">Task 3</w:t>
+                </w:r>
+              </w:p>
+            </w:tc>
+            <w:tc>
+              <w:tcPr>
+                <w:shd w:fill="auto" w:val="clear"/>
+                <w:tcMar>
+                  <w:top w:w="100.0" w:type="dxa"/>
+                  <w:left w:w="100.0" w:type="dxa"/>
+                  <w:bottom w:w="100.0" w:type="dxa"/>
+                  <w:right w:w="100.0" w:type="dxa"/>
+                </w:tcMar>
+                <w:vAlign w:val="top"/>
+              </w:tcPr>
+              <w:p>
+                <w:pPr>
+                  <w:widowControl w:val="0"/>
+                  <w:spacing w:after="0" w:line="240" w:lineRule="auto"/>
+                  <w:rPr>
+                    <w:rFonts w:ascii="Calibri" w:cs="Calibri" w:eastAsia="Calibri" w:hAnsi="Calibri"/>
+                  </w:rPr>
+                </w:pPr>
+                <w:r>
+                  <w:rPr>
+                    <w:rtl w:val="0"/>
+                  </w:rPr>
+                </w:r>
+              </w:p>
+            </w:tc>
+            <w:tc>
+              <w:tcPr>
+                <w:shd w:fill="auto" w:val="clear"/>
+                <w:tcMar>
+                  <w:top w:w="100.0" w:type="dxa"/>
+                  <w:left w:w="100.0" w:type="dxa"/>
+                  <w:bottom w:w="100.0" w:type="dxa"/>
+                  <w:right w:w="100.0" w:type="dxa"/>
+                </w:tcMar>
+                <w:vAlign w:val="top"/>
+              </w:tcPr>
+              <w:p>
+                <w:pPr>
+                  <w:widowControl w:val="0"/>
+                  <w:spacing w:after="0" w:line="240" w:lineRule="auto"/>
+                  <w:rPr>
+                    <w:rFonts w:ascii="Calibri" w:cs="Calibri" w:eastAsia="Calibri" w:hAnsi="Calibri"/>
+                  </w:rPr>
+                </w:pPr>
+                <w:r>
+                  <w:rPr>
+                    <w:rFonts w:ascii="Calibri" w:cs="Calibri" w:eastAsia="Calibri" w:hAnsi="Calibri"/>
+                    <w:rtl w:val="0"/>
+                  </w:rPr>
+                  <w:t xml:space="preserve">Task 3</w:t>
+                </w:r>
+              </w:p>
+            </w:tc>
+            <w:tc>
+              <w:tcPr>
+                <w:shd w:fill="auto" w:val="clear"/>
+                <w:tcMar>
+                  <w:top w:w="100.0" w:type="dxa"/>
+                  <w:left w:w="100.0" w:type="dxa"/>
+                  <w:bottom w:w="100.0" w:type="dxa"/>
+                  <w:right w:w="100.0" w:type="dxa"/>
+                </w:tcMar>
+                <w:vAlign w:val="top"/>
+              </w:tcPr>
+              <w:p>
+                <w:pPr>
+                  <w:widowControl w:val="0"/>
+                  <w:spacing w:after="0" w:line="240" w:lineRule="auto"/>
+                  <w:rPr>
+                    <w:rFonts w:ascii="Calibri" w:cs="Calibri" w:eastAsia="Calibri" w:hAnsi="Calibri"/>
+                  </w:rPr>
+                </w:pPr>
+                <w:r>
+                  <w:rPr>
+                    <w:rtl w:val="0"/>
+                  </w:rPr>
+                </w:r>
+              </w:p>
+            </w:tc>
+            <w:tc>
+              <w:tcPr>
+                <w:shd w:fill="auto" w:val="clear"/>
+                <w:tcMar>
+                  <w:top w:w="100.0" w:type="dxa"/>
+                  <w:left w:w="100.0" w:type="dxa"/>
+                  <w:bottom w:w="100.0" w:type="dxa"/>
+                  <w:right w:w="100.0" w:type="dxa"/>
+                </w:tcMar>
+                <w:vAlign w:val="top"/>
+              </w:tcPr>
+              <w:p>
+                <w:pPr>
+                  <w:widowControl w:val="0"/>
+                  <w:spacing w:after="0" w:line="240" w:lineRule="auto"/>
+                  <w:rPr>
+                    <w:rFonts w:ascii="Calibri" w:cs="Calibri" w:eastAsia="Calibri" w:hAnsi="Calibri"/>
+                  </w:rPr>
+                </w:pPr>
+                <w:r>
+                  <w:rPr>
+                    <w:rFonts w:ascii="Calibri" w:cs="Calibri" w:eastAsia="Calibri" w:hAnsi="Calibri"/>
+                    <w:rtl w:val="0"/>
+                  </w:rPr>
+                  <w:t xml:space="preserve">Task 3</w:t>
+                </w:r>
+              </w:p>
+            </w:tc>
+            <w:tc>
+              <w:tcPr>
+                <w:shd w:fill="auto" w:val="clear"/>
+                <w:tcMar>
+                  <w:top w:w="100.0" w:type="dxa"/>
+                  <w:left w:w="100.0" w:type="dxa"/>
+                  <w:bottom w:w="100.0" w:type="dxa"/>
+                  <w:right w:w="100.0" w:type="dxa"/>
+                </w:tcMar>
+                <w:vAlign w:val="top"/>
+              </w:tcPr>
+              <w:p>
+                <w:pPr>
+                  <w:widowControl w:val="0"/>
+                  <w:spacing w:after="0" w:line="240" w:lineRule="auto"/>
+                  <w:rPr>
+                    <w:rFonts w:ascii="Calibri" w:cs="Calibri" w:eastAsia="Calibri" w:hAnsi="Calibri"/>
+                  </w:rPr>
+                </w:pPr>
+                <w:r>
+                  <w:rPr>
+                    <w:rtl w:val="0"/>
+                  </w:rPr>
+                </w:r>
+              </w:p>
+            </w:tc>
+            <w:tc>
+              <w:tcPr>
+                <w:shd w:fill="auto" w:val="clear"/>
+                <w:tcMar>
+                  <w:top w:w="100.0" w:type="dxa"/>
+                  <w:left w:w="100.0" w:type="dxa"/>
+                  <w:bottom w:w="100.0" w:type="dxa"/>
+                  <w:right w:w="100.0" w:type="dxa"/>
+                </w:tcMar>
+                <w:vAlign w:val="top"/>
+              </w:tcPr>
+              <w:p>
+                <w:pPr>
+                  <w:widowControl w:val="0"/>
+                  <w:spacing w:after="0" w:line="240" w:lineRule="auto"/>
+                  <w:rPr>
+                    <w:rFonts w:ascii="Calibri" w:cs="Calibri" w:eastAsia="Calibri" w:hAnsi="Calibri"/>
+                  </w:rPr>
+                </w:pPr>
+                <w:r>
+                  <w:rPr>
+                    <w:rFonts w:ascii="Calibri" w:cs="Calibri" w:eastAsia="Calibri" w:hAnsi="Calibri"/>
+                    <w:rtl w:val="0"/>
+                  </w:rPr>
+                  <w:t xml:space="preserve">Task 3</w:t>
+                </w:r>
+              </w:p>
+            </w:tc>
+            <w:tc>
+              <w:tcPr>
+                <w:shd w:fill="auto" w:val="clear"/>
+                <w:tcMar>
+                  <w:top w:w="100.0" w:type="dxa"/>
+                  <w:left w:w="100.0" w:type="dxa"/>
+                  <w:bottom w:w="100.0" w:type="dxa"/>
+                  <w:right w:w="100.0" w:type="dxa"/>
+                </w:tcMar>
+                <w:vAlign w:val="top"/>
+              </w:tcPr>
+              <w:p>
+                <w:pPr>
+                  <w:widowControl w:val="0"/>
+                  <w:spacing w:after="0" w:line="240" w:lineRule="auto"/>
+                  <w:rPr>
+                    <w:rFonts w:ascii="Calibri" w:cs="Calibri" w:eastAsia="Calibri" w:hAnsi="Calibri"/>
+                  </w:rPr>
+                </w:pPr>
+                <w:r>
+                  <w:rPr>
+                    <w:rtl w:val="0"/>
+                  </w:rPr>
+                </w:r>
+              </w:p>
+            </w:tc>
+          </w:tr>
+          <w:tr>
+            <w:trPr>
+              <w:cantSplit w:val="0"/>
+              <w:tblHeader w:val="0"/>
+            </w:trPr>
+            <w:tc>
+              <w:tcPr>
+                <w:shd w:fill="auto" w:val="clear"/>
+                <w:tcMar>
+                  <w:top w:w="100.0" w:type="dxa"/>
+                  <w:left w:w="100.0" w:type="dxa"/>
+                  <w:bottom w:w="100.0" w:type="dxa"/>
+                  <w:right w:w="100.0" w:type="dxa"/>
+                </w:tcMar>
+                <w:vAlign w:val="top"/>
+              </w:tcPr>
+              <w:p>
+                <w:pPr>
+                  <w:keepNext w:val="0"/>
+                  <w:keepLines w:val="0"/>
+                  <w:pageBreakBefore w:val="0"/>
+                  <w:widowControl w:val="0"/>
+                  <w:pBdr>
+                    <w:top w:space="0" w:sz="0" w:val="nil"/>
+                    <w:left w:space="0" w:sz="0" w:val="nil"/>
+                    <w:bottom w:space="0" w:sz="0" w:val="nil"/>
+                    <w:right w:space="0" w:sz="0" w:val="nil"/>
+                    <w:between w:space="0" w:sz="0" w:val="nil"/>
+                  </w:pBdr>
+                  <w:shd w:fill="auto" w:val="clear"/>
+                  <w:spacing w:after="0" w:before="0" w:line="240" w:lineRule="auto"/>
+                  <w:ind w:left="0" w:right="0" w:firstLine="0"/>
+                  <w:jc w:val="left"/>
+                  <w:rPr>
+                    <w:rFonts w:ascii="Calibri" w:cs="Calibri" w:eastAsia="Calibri" w:hAnsi="Calibri"/>
+                  </w:rPr>
+                </w:pPr>
+                <w:r>
+                  <w:rPr>
+                    <w:rFonts w:ascii="Calibri" w:cs="Calibri" w:eastAsia="Calibri" w:hAnsi="Calibri"/>
+                    <w:rtl w:val="0"/>
+                  </w:rPr>
+                  <w:t xml:space="preserve">Task 4</w:t>
+                </w:r>
+              </w:p>
+            </w:tc>
+            <w:tc>
+              <w:tcPr>
+                <w:shd w:fill="auto" w:val="clear"/>
+                <w:tcMar>
+                  <w:top w:w="100.0" w:type="dxa"/>
+                  <w:left w:w="100.0" w:type="dxa"/>
+                  <w:bottom w:w="100.0" w:type="dxa"/>
+                  <w:right w:w="100.0" w:type="dxa"/>
+                </w:tcMar>
+                <w:vAlign w:val="top"/>
+              </w:tcPr>
+              <w:p>
+                <w:pPr>
+                  <w:widowControl w:val="0"/>
+                  <w:spacing w:after="0" w:line="240" w:lineRule="auto"/>
+                  <w:rPr>
+                    <w:rFonts w:ascii="Calibri" w:cs="Calibri" w:eastAsia="Calibri" w:hAnsi="Calibri"/>
+                  </w:rPr>
+                </w:pPr>
+                <w:r>
+                  <w:rPr>
+                    <w:rtl w:val="0"/>
+                  </w:rPr>
+                </w:r>
+              </w:p>
+            </w:tc>
+            <w:tc>
+              <w:tcPr>
+                <w:shd w:fill="auto" w:val="clear"/>
+                <w:tcMar>
+                  <w:top w:w="100.0" w:type="dxa"/>
+                  <w:left w:w="100.0" w:type="dxa"/>
+                  <w:bottom w:w="100.0" w:type="dxa"/>
+                  <w:right w:w="100.0" w:type="dxa"/>
+                </w:tcMar>
+                <w:vAlign w:val="top"/>
+              </w:tcPr>
+              <w:p>
+                <w:pPr>
+                  <w:widowControl w:val="0"/>
+                  <w:spacing w:after="0" w:line="240" w:lineRule="auto"/>
+                  <w:rPr>
+                    <w:rFonts w:ascii="Calibri" w:cs="Calibri" w:eastAsia="Calibri" w:hAnsi="Calibri"/>
+                  </w:rPr>
+                </w:pPr>
+                <w:r>
+                  <w:rPr>
+                    <w:rFonts w:ascii="Calibri" w:cs="Calibri" w:eastAsia="Calibri" w:hAnsi="Calibri"/>
+                    <w:rtl w:val="0"/>
+                  </w:rPr>
+                  <w:t xml:space="preserve">Task 4</w:t>
+                </w:r>
+              </w:p>
+            </w:tc>
+            <w:tc>
+              <w:tcPr>
+                <w:shd w:fill="auto" w:val="clear"/>
+                <w:tcMar>
+                  <w:top w:w="100.0" w:type="dxa"/>
+                  <w:left w:w="100.0" w:type="dxa"/>
+                  <w:bottom w:w="100.0" w:type="dxa"/>
+                  <w:right w:w="100.0" w:type="dxa"/>
+                </w:tcMar>
+                <w:vAlign w:val="top"/>
+              </w:tcPr>
+              <w:p>
+                <w:pPr>
+                  <w:widowControl w:val="0"/>
+                  <w:spacing w:after="0" w:line="240" w:lineRule="auto"/>
+                  <w:rPr>
+                    <w:rFonts w:ascii="Calibri" w:cs="Calibri" w:eastAsia="Calibri" w:hAnsi="Calibri"/>
+                  </w:rPr>
+                </w:pPr>
+                <w:r>
+                  <w:rPr>
+                    <w:rtl w:val="0"/>
+                  </w:rPr>
+                </w:r>
+              </w:p>
+            </w:tc>
+            <w:tc>
+              <w:tcPr>
+                <w:shd w:fill="auto" w:val="clear"/>
+                <w:tcMar>
+                  <w:top w:w="100.0" w:type="dxa"/>
+                  <w:left w:w="100.0" w:type="dxa"/>
+                  <w:bottom w:w="100.0" w:type="dxa"/>
+                  <w:right w:w="100.0" w:type="dxa"/>
+                </w:tcMar>
+                <w:vAlign w:val="top"/>
+              </w:tcPr>
+              <w:p>
+                <w:pPr>
+                  <w:widowControl w:val="0"/>
+                  <w:spacing w:after="0" w:line="240" w:lineRule="auto"/>
+                  <w:rPr>
+                    <w:rFonts w:ascii="Calibri" w:cs="Calibri" w:eastAsia="Calibri" w:hAnsi="Calibri"/>
+                  </w:rPr>
+                </w:pPr>
+                <w:r>
+                  <w:rPr>
+                    <w:rFonts w:ascii="Calibri" w:cs="Calibri" w:eastAsia="Calibri" w:hAnsi="Calibri"/>
+                    <w:rtl w:val="0"/>
+                  </w:rPr>
+                  <w:t xml:space="preserve">Task 4</w:t>
+                </w:r>
+              </w:p>
+            </w:tc>
+            <w:tc>
+              <w:tcPr>
+                <w:shd w:fill="auto" w:val="clear"/>
+                <w:tcMar>
+                  <w:top w:w="100.0" w:type="dxa"/>
+                  <w:left w:w="100.0" w:type="dxa"/>
+                  <w:bottom w:w="100.0" w:type="dxa"/>
+                  <w:right w:w="100.0" w:type="dxa"/>
+                </w:tcMar>
+                <w:vAlign w:val="top"/>
+              </w:tcPr>
+              <w:p>
+                <w:pPr>
+                  <w:widowControl w:val="0"/>
+                  <w:spacing w:after="0" w:line="240" w:lineRule="auto"/>
+                  <w:rPr>
+                    <w:rFonts w:ascii="Calibri" w:cs="Calibri" w:eastAsia="Calibri" w:hAnsi="Calibri"/>
+                  </w:rPr>
+                </w:pPr>
+                <w:r>
+                  <w:rPr>
+                    <w:rtl w:val="0"/>
+                  </w:rPr>
+                </w:r>
+              </w:p>
+            </w:tc>
+            <w:tc>
+              <w:tcPr>
+                <w:shd w:fill="auto" w:val="clear"/>
+                <w:tcMar>
+                  <w:top w:w="100.0" w:type="dxa"/>
+                  <w:left w:w="100.0" w:type="dxa"/>
+                  <w:bottom w:w="100.0" w:type="dxa"/>
+                  <w:right w:w="100.0" w:type="dxa"/>
+                </w:tcMar>
+                <w:vAlign w:val="top"/>
+              </w:tcPr>
+              <w:p>
+                <w:pPr>
+                  <w:widowControl w:val="0"/>
+                  <w:spacing w:after="0" w:line="240" w:lineRule="auto"/>
+                  <w:rPr>
+                    <w:rFonts w:ascii="Calibri" w:cs="Calibri" w:eastAsia="Calibri" w:hAnsi="Calibri"/>
+                  </w:rPr>
+                </w:pPr>
+                <w:r>
+                  <w:rPr>
+                    <w:rFonts w:ascii="Calibri" w:cs="Calibri" w:eastAsia="Calibri" w:hAnsi="Calibri"/>
+                    <w:rtl w:val="0"/>
+                  </w:rPr>
+                  <w:t xml:space="preserve">Task 4</w:t>
+                </w:r>
+              </w:p>
+            </w:tc>
+            <w:tc>
+              <w:tcPr>
+                <w:shd w:fill="auto" w:val="clear"/>
+                <w:tcMar>
+                  <w:top w:w="100.0" w:type="dxa"/>
+                  <w:left w:w="100.0" w:type="dxa"/>
+                  <w:bottom w:w="100.0" w:type="dxa"/>
+                  <w:right w:w="100.0" w:type="dxa"/>
+                </w:tcMar>
+                <w:vAlign w:val="top"/>
+              </w:tcPr>
+              <w:p>
+                <w:pPr>
+                  <w:widowControl w:val="0"/>
+                  <w:spacing w:after="0" w:line="240" w:lineRule="auto"/>
+                  <w:rPr>
+                    <w:rFonts w:ascii="Calibri" w:cs="Calibri" w:eastAsia="Calibri" w:hAnsi="Calibri"/>
+                  </w:rPr>
+                </w:pPr>
+                <w:r>
+                  <w:rPr>
+                    <w:rtl w:val="0"/>
+                  </w:rPr>
+                </w:r>
+              </w:p>
+            </w:tc>
+            <w:tc>
+              <w:tcPr>
+                <w:shd w:fill="auto" w:val="clear"/>
+                <w:tcMar>
+                  <w:top w:w="100.0" w:type="dxa"/>
+                  <w:left w:w="100.0" w:type="dxa"/>
+                  <w:bottom w:w="100.0" w:type="dxa"/>
+                  <w:right w:w="100.0" w:type="dxa"/>
+                </w:tcMar>
+                <w:vAlign w:val="top"/>
+              </w:tcPr>
+              <w:p>
+                <w:pPr>
+                  <w:widowControl w:val="0"/>
+                  <w:spacing w:after="0" w:line="240" w:lineRule="auto"/>
+                  <w:rPr>
+                    <w:rFonts w:ascii="Calibri" w:cs="Calibri" w:eastAsia="Calibri" w:hAnsi="Calibri"/>
+                  </w:rPr>
+                </w:pPr>
+                <w:r>
+                  <w:rPr>
+                    <w:rFonts w:ascii="Calibri" w:cs="Calibri" w:eastAsia="Calibri" w:hAnsi="Calibri"/>
+                    <w:rtl w:val="0"/>
+                  </w:rPr>
+                  <w:t xml:space="preserve">Task 4</w:t>
+                </w:r>
+              </w:p>
+            </w:tc>
+            <w:tc>
+              <w:tcPr>
+                <w:shd w:fill="auto" w:val="clear"/>
+                <w:tcMar>
+                  <w:top w:w="100.0" w:type="dxa"/>
+                  <w:left w:w="100.0" w:type="dxa"/>
+                  <w:bottom w:w="100.0" w:type="dxa"/>
+                  <w:right w:w="100.0" w:type="dxa"/>
+                </w:tcMar>
+                <w:vAlign w:val="top"/>
+              </w:tcPr>
+              <w:p>
+                <w:pPr>
+                  <w:widowControl w:val="0"/>
+                  <w:spacing w:after="0" w:line="240" w:lineRule="auto"/>
+                  <w:rPr>
+                    <w:rFonts w:ascii="Calibri" w:cs="Calibri" w:eastAsia="Calibri" w:hAnsi="Calibri"/>
+                  </w:rPr>
+                </w:pPr>
+                <w:r>
+                  <w:rPr>
+                    <w:rtl w:val="0"/>
+                  </w:rPr>
+                </w:r>
+              </w:p>
+            </w:tc>
+          </w:tr>
+          <w:tr>
+            <w:trPr>
+              <w:cantSplit w:val="0"/>
+              <w:tblHeader w:val="0"/>
+            </w:trPr>
+            <w:tc>
+              <w:tcPr>
+                <w:shd w:fill="auto" w:val="clear"/>
+                <w:tcMar>
+                  <w:top w:w="100.0" w:type="dxa"/>
+                  <w:left w:w="100.0" w:type="dxa"/>
+                  <w:bottom w:w="100.0" w:type="dxa"/>
+                  <w:right w:w="100.0" w:type="dxa"/>
+                </w:tcMar>
+                <w:vAlign w:val="top"/>
+              </w:tcPr>
+              <w:p>
+                <w:pPr>
+                  <w:widowControl w:val="0"/>
+                  <w:spacing w:after="0" w:line="240" w:lineRule="auto"/>
+                  <w:rPr>
+                    <w:rFonts w:ascii="Calibri" w:cs="Calibri" w:eastAsia="Calibri" w:hAnsi="Calibri"/>
+                  </w:rPr>
+                </w:pPr>
+                <w:r>
+                  <w:rPr>
+                    <w:rFonts w:ascii="Calibri" w:cs="Calibri" w:eastAsia="Calibri" w:hAnsi="Calibri"/>
+                    <w:rtl w:val="0"/>
+                  </w:rPr>
+                  <w:t xml:space="preserve">Task 5</w:t>
+                </w:r>
+              </w:p>
+            </w:tc>
+            <w:tc>
+              <w:tcPr>
+                <w:shd w:fill="auto" w:val="clear"/>
+                <w:tcMar>
+                  <w:top w:w="100.0" w:type="dxa"/>
+                  <w:left w:w="100.0" w:type="dxa"/>
+                  <w:bottom w:w="100.0" w:type="dxa"/>
+                  <w:right w:w="100.0" w:type="dxa"/>
+                </w:tcMar>
+                <w:vAlign w:val="top"/>
+              </w:tcPr>
+              <w:p>
+                <w:pPr>
+                  <w:widowControl w:val="0"/>
+                  <w:spacing w:after="0" w:line="240" w:lineRule="auto"/>
+                  <w:rPr>
+                    <w:rFonts w:ascii="Calibri" w:cs="Calibri" w:eastAsia="Calibri" w:hAnsi="Calibri"/>
+                  </w:rPr>
+                </w:pPr>
+                <w:r>
+                  <w:rPr>
+                    <w:rtl w:val="0"/>
+                  </w:rPr>
+                </w:r>
+              </w:p>
+            </w:tc>
+            <w:tc>
+              <w:tcPr>
+                <w:shd w:fill="auto" w:val="clear"/>
+                <w:tcMar>
+                  <w:top w:w="100.0" w:type="dxa"/>
+                  <w:left w:w="100.0" w:type="dxa"/>
+                  <w:bottom w:w="100.0" w:type="dxa"/>
+                  <w:right w:w="100.0" w:type="dxa"/>
+                </w:tcMar>
+                <w:vAlign w:val="top"/>
+              </w:tcPr>
+              <w:p>
+                <w:pPr>
+                  <w:widowControl w:val="0"/>
+                  <w:spacing w:after="0" w:line="240" w:lineRule="auto"/>
+                  <w:rPr>
+                    <w:rFonts w:ascii="Calibri" w:cs="Calibri" w:eastAsia="Calibri" w:hAnsi="Calibri"/>
+                  </w:rPr>
+                </w:pPr>
+                <w:r>
+                  <w:rPr>
+                    <w:rFonts w:ascii="Calibri" w:cs="Calibri" w:eastAsia="Calibri" w:hAnsi="Calibri"/>
+                    <w:rtl w:val="0"/>
+                  </w:rPr>
+                  <w:t xml:space="preserve">Task 5</w:t>
+                </w:r>
+              </w:p>
+            </w:tc>
+            <w:tc>
+              <w:tcPr>
+                <w:shd w:fill="auto" w:val="clear"/>
+                <w:tcMar>
+                  <w:top w:w="100.0" w:type="dxa"/>
+                  <w:left w:w="100.0" w:type="dxa"/>
+                  <w:bottom w:w="100.0" w:type="dxa"/>
+                  <w:right w:w="100.0" w:type="dxa"/>
+                </w:tcMar>
+                <w:vAlign w:val="top"/>
+              </w:tcPr>
+              <w:p>
+                <w:pPr>
+                  <w:widowControl w:val="0"/>
+                  <w:spacing w:after="0" w:line="240" w:lineRule="auto"/>
+                  <w:rPr>
+                    <w:rFonts w:ascii="Calibri" w:cs="Calibri" w:eastAsia="Calibri" w:hAnsi="Calibri"/>
+                  </w:rPr>
+                </w:pPr>
+                <w:r>
+                  <w:rPr>
+                    <w:rtl w:val="0"/>
+                  </w:rPr>
+                </w:r>
+              </w:p>
+            </w:tc>
+            <w:tc>
+              <w:tcPr>
+                <w:shd w:fill="auto" w:val="clear"/>
+                <w:tcMar>
+                  <w:top w:w="100.0" w:type="dxa"/>
+                  <w:left w:w="100.0" w:type="dxa"/>
+                  <w:bottom w:w="100.0" w:type="dxa"/>
+                  <w:right w:w="100.0" w:type="dxa"/>
+                </w:tcMar>
+                <w:vAlign w:val="top"/>
+              </w:tcPr>
+              <w:p>
+                <w:pPr>
+                  <w:widowControl w:val="0"/>
+                  <w:spacing w:after="0" w:line="240" w:lineRule="auto"/>
+                  <w:rPr>
+                    <w:rFonts w:ascii="Calibri" w:cs="Calibri" w:eastAsia="Calibri" w:hAnsi="Calibri"/>
+                  </w:rPr>
+                </w:pPr>
+                <w:r>
+                  <w:rPr>
+                    <w:rFonts w:ascii="Calibri" w:cs="Calibri" w:eastAsia="Calibri" w:hAnsi="Calibri"/>
+                    <w:rtl w:val="0"/>
+                  </w:rPr>
+                  <w:t xml:space="preserve">Task 5</w:t>
+                </w:r>
+              </w:p>
+            </w:tc>
+            <w:tc>
+              <w:tcPr>
+                <w:shd w:fill="auto" w:val="clear"/>
+                <w:tcMar>
+                  <w:top w:w="100.0" w:type="dxa"/>
+                  <w:left w:w="100.0" w:type="dxa"/>
+                  <w:bottom w:w="100.0" w:type="dxa"/>
+                  <w:right w:w="100.0" w:type="dxa"/>
+                </w:tcMar>
+                <w:vAlign w:val="top"/>
+              </w:tcPr>
+              <w:p>
+                <w:pPr>
+                  <w:widowControl w:val="0"/>
+                  <w:spacing w:after="0" w:line="240" w:lineRule="auto"/>
+                  <w:rPr>
+                    <w:rFonts w:ascii="Calibri" w:cs="Calibri" w:eastAsia="Calibri" w:hAnsi="Calibri"/>
+                  </w:rPr>
+                </w:pPr>
+                <w:r>
+                  <w:rPr>
+                    <w:rtl w:val="0"/>
+                  </w:rPr>
+                </w:r>
+              </w:p>
+            </w:tc>
+            <w:tc>
+              <w:tcPr>
+                <w:shd w:fill="auto" w:val="clear"/>
+                <w:tcMar>
+                  <w:top w:w="100.0" w:type="dxa"/>
+                  <w:left w:w="100.0" w:type="dxa"/>
+                  <w:bottom w:w="100.0" w:type="dxa"/>
+                  <w:right w:w="100.0" w:type="dxa"/>
+                </w:tcMar>
+                <w:vAlign w:val="top"/>
+              </w:tcPr>
+              <w:p>
+                <w:pPr>
+                  <w:widowControl w:val="0"/>
+                  <w:spacing w:after="0" w:line="240" w:lineRule="auto"/>
+                  <w:rPr>
+                    <w:rFonts w:ascii="Calibri" w:cs="Calibri" w:eastAsia="Calibri" w:hAnsi="Calibri"/>
+                  </w:rPr>
+                </w:pPr>
+                <w:r>
+                  <w:rPr>
+                    <w:rFonts w:ascii="Calibri" w:cs="Calibri" w:eastAsia="Calibri" w:hAnsi="Calibri"/>
+                    <w:rtl w:val="0"/>
+                  </w:rPr>
+                  <w:t xml:space="preserve">Task 5</w:t>
+                </w:r>
+              </w:p>
+            </w:tc>
+            <w:tc>
+              <w:tcPr>
+                <w:shd w:fill="auto" w:val="clear"/>
+                <w:tcMar>
+                  <w:top w:w="100.0" w:type="dxa"/>
+                  <w:left w:w="100.0" w:type="dxa"/>
+                  <w:bottom w:w="100.0" w:type="dxa"/>
+                  <w:right w:w="100.0" w:type="dxa"/>
+                </w:tcMar>
+                <w:vAlign w:val="top"/>
+              </w:tcPr>
+              <w:p>
+                <w:pPr>
+                  <w:widowControl w:val="0"/>
+                  <w:spacing w:after="0" w:line="240" w:lineRule="auto"/>
+                  <w:rPr>
+                    <w:rFonts w:ascii="Calibri" w:cs="Calibri" w:eastAsia="Calibri" w:hAnsi="Calibri"/>
+                  </w:rPr>
+                </w:pPr>
+                <w:r>
+                  <w:rPr>
+                    <w:rtl w:val="0"/>
+                  </w:rPr>
+                </w:r>
+              </w:p>
+            </w:tc>
+            <w:tc>
+              <w:tcPr>
+                <w:shd w:fill="auto" w:val="clear"/>
+                <w:tcMar>
+                  <w:top w:w="100.0" w:type="dxa"/>
+                  <w:left w:w="100.0" w:type="dxa"/>
+                  <w:bottom w:w="100.0" w:type="dxa"/>
+                  <w:right w:w="100.0" w:type="dxa"/>
+                </w:tcMar>
+                <w:vAlign w:val="top"/>
+              </w:tcPr>
+              <w:p>
+                <w:pPr>
+                  <w:widowControl w:val="0"/>
+                  <w:spacing w:after="0" w:line="240" w:lineRule="auto"/>
+                  <w:rPr>
+                    <w:rFonts w:ascii="Calibri" w:cs="Calibri" w:eastAsia="Calibri" w:hAnsi="Calibri"/>
+                  </w:rPr>
+                </w:pPr>
+                <w:r>
+                  <w:rPr>
+                    <w:rFonts w:ascii="Calibri" w:cs="Calibri" w:eastAsia="Calibri" w:hAnsi="Calibri"/>
+                    <w:rtl w:val="0"/>
+                  </w:rPr>
+                  <w:t xml:space="preserve">Task 5</w:t>
+                </w:r>
+              </w:p>
+            </w:tc>
+            <w:tc>
+              <w:tcPr>
+                <w:shd w:fill="auto" w:val="clear"/>
+                <w:tcMar>
+                  <w:top w:w="100.0" w:type="dxa"/>
+                  <w:left w:w="100.0" w:type="dxa"/>
+                  <w:bottom w:w="100.0" w:type="dxa"/>
+                  <w:right w:w="100.0" w:type="dxa"/>
+                </w:tcMar>
+                <w:vAlign w:val="top"/>
+              </w:tcPr>
+              <w:p>
+                <w:pPr>
+                  <w:widowControl w:val="0"/>
+                  <w:spacing w:after="0" w:line="240" w:lineRule="auto"/>
+                  <w:rPr>
+                    <w:rFonts w:ascii="Calibri" w:cs="Calibri" w:eastAsia="Calibri" w:hAnsi="Calibri"/>
+                  </w:rPr>
+                </w:pPr>
+                <w:r>
+                  <w:rPr>
+                    <w:rtl w:val="0"/>
+                  </w:rPr>
+                </w:r>
+              </w:p>
+            </w:tc>
+          </w:tr>
+          <w:tr>
+            <w:trPr>
+              <w:cantSplit w:val="0"/>
+              <w:tblHeader w:val="0"/>
+            </w:trPr>
+            <w:tc>
+              <w:tcPr>
+                <w:shd w:fill="auto" w:val="clear"/>
+                <w:tcMar>
+                  <w:top w:w="100.0" w:type="dxa"/>
+                  <w:left w:w="100.0" w:type="dxa"/>
+                  <w:bottom w:w="100.0" w:type="dxa"/>
+                  <w:right w:w="100.0" w:type="dxa"/>
+                </w:tcMar>
+                <w:vAlign w:val="top"/>
+              </w:tcPr>
+              <w:p>
+                <w:pPr>
+                  <w:widowControl w:val="0"/>
+                  <w:spacing w:after="0" w:line="240" w:lineRule="auto"/>
+                  <w:rPr>
+                    <w:rFonts w:ascii="Calibri" w:cs="Calibri" w:eastAsia="Calibri" w:hAnsi="Calibri"/>
+                  </w:rPr>
+                </w:pPr>
+                <w:r>
+                  <w:rPr>
+                    <w:rFonts w:ascii="Calibri" w:cs="Calibri" w:eastAsia="Calibri" w:hAnsi="Calibri"/>
+                    <w:rtl w:val="0"/>
+                  </w:rPr>
+                  <w:t xml:space="preserve">Task 6</w:t>
+                </w:r>
+              </w:p>
+            </w:tc>
+            <w:tc>
+              <w:tcPr>
+                <w:shd w:fill="auto" w:val="clear"/>
+                <w:tcMar>
+                  <w:top w:w="100.0" w:type="dxa"/>
+                  <w:left w:w="100.0" w:type="dxa"/>
+                  <w:bottom w:w="100.0" w:type="dxa"/>
+                  <w:right w:w="100.0" w:type="dxa"/>
+                </w:tcMar>
+                <w:vAlign w:val="top"/>
+              </w:tcPr>
+              <w:p>
+                <w:pPr>
+                  <w:widowControl w:val="0"/>
+                  <w:spacing w:after="0" w:line="240" w:lineRule="auto"/>
+                  <w:rPr>
+                    <w:rFonts w:ascii="Calibri" w:cs="Calibri" w:eastAsia="Calibri" w:hAnsi="Calibri"/>
+                  </w:rPr>
+                </w:pPr>
+                <w:r>
+                  <w:rPr>
+                    <w:rtl w:val="0"/>
+                  </w:rPr>
+                </w:r>
+              </w:p>
+            </w:tc>
+            <w:tc>
+              <w:tcPr>
+                <w:shd w:fill="auto" w:val="clear"/>
+                <w:tcMar>
+                  <w:top w:w="100.0" w:type="dxa"/>
+                  <w:left w:w="100.0" w:type="dxa"/>
+                  <w:bottom w:w="100.0" w:type="dxa"/>
+                  <w:right w:w="100.0" w:type="dxa"/>
+                </w:tcMar>
+                <w:vAlign w:val="top"/>
+              </w:tcPr>
+              <w:p>
+                <w:pPr>
+                  <w:widowControl w:val="0"/>
+                  <w:spacing w:after="0" w:line="240" w:lineRule="auto"/>
+                  <w:rPr>
+                    <w:rFonts w:ascii="Calibri" w:cs="Calibri" w:eastAsia="Calibri" w:hAnsi="Calibri"/>
+                  </w:rPr>
+                </w:pPr>
+                <w:r>
+                  <w:rPr>
+                    <w:rFonts w:ascii="Calibri" w:cs="Calibri" w:eastAsia="Calibri" w:hAnsi="Calibri"/>
+                    <w:rtl w:val="0"/>
+                  </w:rPr>
+                  <w:t xml:space="preserve">Task 6</w:t>
+                </w:r>
+              </w:p>
+            </w:tc>
+            <w:tc>
+              <w:tcPr>
+                <w:shd w:fill="auto" w:val="clear"/>
+                <w:tcMar>
+                  <w:top w:w="100.0" w:type="dxa"/>
+                  <w:left w:w="100.0" w:type="dxa"/>
+                  <w:bottom w:w="100.0" w:type="dxa"/>
+                  <w:right w:w="100.0" w:type="dxa"/>
+                </w:tcMar>
+                <w:vAlign w:val="top"/>
+              </w:tcPr>
+              <w:p>
+                <w:pPr>
+                  <w:widowControl w:val="0"/>
+                  <w:spacing w:after="0" w:line="240" w:lineRule="auto"/>
+                  <w:rPr>
+                    <w:rFonts w:ascii="Calibri" w:cs="Calibri" w:eastAsia="Calibri" w:hAnsi="Calibri"/>
+                  </w:rPr>
+                </w:pPr>
+                <w:r>
+                  <w:rPr>
+                    <w:rtl w:val="0"/>
+                  </w:rPr>
+                </w:r>
+              </w:p>
+            </w:tc>
+            <w:tc>
+              <w:tcPr>
+                <w:shd w:fill="auto" w:val="clear"/>
+                <w:tcMar>
+                  <w:top w:w="100.0" w:type="dxa"/>
+                  <w:left w:w="100.0" w:type="dxa"/>
+                  <w:bottom w:w="100.0" w:type="dxa"/>
+                  <w:right w:w="100.0" w:type="dxa"/>
+                </w:tcMar>
+                <w:vAlign w:val="top"/>
+              </w:tcPr>
+              <w:p>
+                <w:pPr>
+                  <w:widowControl w:val="0"/>
+                  <w:spacing w:after="0" w:line="240" w:lineRule="auto"/>
+                  <w:rPr>
+                    <w:rFonts w:ascii="Calibri" w:cs="Calibri" w:eastAsia="Calibri" w:hAnsi="Calibri"/>
+                  </w:rPr>
+                </w:pPr>
+                <w:r>
+                  <w:rPr>
+                    <w:rFonts w:ascii="Calibri" w:cs="Calibri" w:eastAsia="Calibri" w:hAnsi="Calibri"/>
+                    <w:rtl w:val="0"/>
+                  </w:rPr>
+                  <w:t xml:space="preserve">Task 6</w:t>
+                </w:r>
+              </w:p>
+            </w:tc>
+            <w:tc>
+              <w:tcPr>
+                <w:shd w:fill="auto" w:val="clear"/>
+                <w:tcMar>
+                  <w:top w:w="100.0" w:type="dxa"/>
+                  <w:left w:w="100.0" w:type="dxa"/>
+                  <w:bottom w:w="100.0" w:type="dxa"/>
+                  <w:right w:w="100.0" w:type="dxa"/>
+                </w:tcMar>
+                <w:vAlign w:val="top"/>
+              </w:tcPr>
+              <w:p>
+                <w:pPr>
+                  <w:widowControl w:val="0"/>
+                  <w:spacing w:after="0" w:line="240" w:lineRule="auto"/>
+                  <w:rPr>
+                    <w:rFonts w:ascii="Calibri" w:cs="Calibri" w:eastAsia="Calibri" w:hAnsi="Calibri"/>
+                  </w:rPr>
+                </w:pPr>
+                <w:r>
+                  <w:rPr>
+                    <w:rtl w:val="0"/>
+                  </w:rPr>
+                </w:r>
+              </w:p>
+            </w:tc>
+            <w:tc>
+              <w:tcPr>
+                <w:shd w:fill="auto" w:val="clear"/>
+                <w:tcMar>
+                  <w:top w:w="100.0" w:type="dxa"/>
+                  <w:left w:w="100.0" w:type="dxa"/>
+                  <w:bottom w:w="100.0" w:type="dxa"/>
+                  <w:right w:w="100.0" w:type="dxa"/>
+                </w:tcMar>
+                <w:vAlign w:val="top"/>
+              </w:tcPr>
+              <w:p>
+                <w:pPr>
+                  <w:widowControl w:val="0"/>
+                  <w:spacing w:after="0" w:line="240" w:lineRule="auto"/>
+                  <w:rPr>
+                    <w:rFonts w:ascii="Calibri" w:cs="Calibri" w:eastAsia="Calibri" w:hAnsi="Calibri"/>
+                  </w:rPr>
+                </w:pPr>
+                <w:r>
+                  <w:rPr>
+                    <w:rFonts w:ascii="Calibri" w:cs="Calibri" w:eastAsia="Calibri" w:hAnsi="Calibri"/>
+                    <w:rtl w:val="0"/>
+                  </w:rPr>
+                  <w:t xml:space="preserve">Task 6</w:t>
+                </w:r>
+              </w:p>
+            </w:tc>
+            <w:tc>
+              <w:tcPr>
+                <w:shd w:fill="auto" w:val="clear"/>
+                <w:tcMar>
+                  <w:top w:w="100.0" w:type="dxa"/>
+                  <w:left w:w="100.0" w:type="dxa"/>
+                  <w:bottom w:w="100.0" w:type="dxa"/>
+                  <w:right w:w="100.0" w:type="dxa"/>
+                </w:tcMar>
+                <w:vAlign w:val="top"/>
+              </w:tcPr>
+              <w:p>
+                <w:pPr>
+                  <w:widowControl w:val="0"/>
+                  <w:spacing w:after="0" w:line="240" w:lineRule="auto"/>
+                  <w:rPr>
+                    <w:rFonts w:ascii="Calibri" w:cs="Calibri" w:eastAsia="Calibri" w:hAnsi="Calibri"/>
+                  </w:rPr>
+                </w:pPr>
+                <w:r>
+                  <w:rPr>
+                    <w:rtl w:val="0"/>
+                  </w:rPr>
+                </w:r>
+              </w:p>
+            </w:tc>
+            <w:tc>
+              <w:tcPr>
+                <w:shd w:fill="auto" w:val="clear"/>
+                <w:tcMar>
+                  <w:top w:w="100.0" w:type="dxa"/>
+                  <w:left w:w="100.0" w:type="dxa"/>
+                  <w:bottom w:w="100.0" w:type="dxa"/>
+                  <w:right w:w="100.0" w:type="dxa"/>
+                </w:tcMar>
+                <w:vAlign w:val="top"/>
+              </w:tcPr>
+              <w:p>
+                <w:pPr>
+                  <w:widowControl w:val="0"/>
+                  <w:spacing w:after="0" w:line="240" w:lineRule="auto"/>
+                  <w:rPr>
+                    <w:rFonts w:ascii="Calibri" w:cs="Calibri" w:eastAsia="Calibri" w:hAnsi="Calibri"/>
+                  </w:rPr>
+                </w:pPr>
+                <w:r>
+                  <w:rPr>
+                    <w:rFonts w:ascii="Calibri" w:cs="Calibri" w:eastAsia="Calibri" w:hAnsi="Calibri"/>
+                    <w:rtl w:val="0"/>
+                  </w:rPr>
+                  <w:t xml:space="preserve">Task 6</w:t>
+                </w:r>
+              </w:p>
+            </w:tc>
+            <w:tc>
+              <w:tcPr>
+                <w:shd w:fill="auto" w:val="clear"/>
+                <w:tcMar>
+                  <w:top w:w="100.0" w:type="dxa"/>
+                  <w:left w:w="100.0" w:type="dxa"/>
+                  <w:bottom w:w="100.0" w:type="dxa"/>
+                  <w:right w:w="100.0" w:type="dxa"/>
+                </w:tcMar>
+                <w:vAlign w:val="top"/>
+              </w:tcPr>
+              <w:p>
+                <w:pPr>
+                  <w:widowControl w:val="0"/>
+                  <w:spacing w:after="0" w:line="240" w:lineRule="auto"/>
+                  <w:rPr>
+                    <w:rFonts w:ascii="Calibri" w:cs="Calibri" w:eastAsia="Calibri" w:hAnsi="Calibri"/>
+                  </w:rPr>
+                </w:pPr>
+                <w:r>
+                  <w:rPr>
+                    <w:rtl w:val="0"/>
+                  </w:rPr>
+                </w:r>
+              </w:p>
+            </w:tc>
+          </w:tr>
+          <w:tr>
+            <w:trPr>
+              <w:cantSplit w:val="0"/>
+              <w:tblHeader w:val="0"/>
+            </w:trPr>
+            <w:tc>
+              <w:tcPr>
+                <w:shd w:fill="auto" w:val="clear"/>
+                <w:tcMar>
+                  <w:top w:w="100.0" w:type="dxa"/>
+                  <w:left w:w="100.0" w:type="dxa"/>
+                  <w:bottom w:w="100.0" w:type="dxa"/>
+                  <w:right w:w="100.0" w:type="dxa"/>
+                </w:tcMar>
+                <w:vAlign w:val="top"/>
+              </w:tcPr>
+              <w:p>
+                <w:pPr>
+                  <w:widowControl w:val="0"/>
+                  <w:spacing w:after="0" w:line="240" w:lineRule="auto"/>
+                  <w:rPr>
+                    <w:rFonts w:ascii="Calibri" w:cs="Calibri" w:eastAsia="Calibri" w:hAnsi="Calibri"/>
+                  </w:rPr>
+                </w:pPr>
+                <w:r>
+                  <w:rPr>
+                    <w:rFonts w:ascii="Calibri" w:cs="Calibri" w:eastAsia="Calibri" w:hAnsi="Calibri"/>
+                    <w:rtl w:val="0"/>
+                  </w:rPr>
+                  <w:t xml:space="preserve">Task 7</w:t>
+                </w:r>
+              </w:p>
+            </w:tc>
+            <w:tc>
+              <w:tcPr>
+                <w:shd w:fill="auto" w:val="clear"/>
+                <w:tcMar>
+                  <w:top w:w="100.0" w:type="dxa"/>
+                  <w:left w:w="100.0" w:type="dxa"/>
+                  <w:bottom w:w="100.0" w:type="dxa"/>
+                  <w:right w:w="100.0" w:type="dxa"/>
+                </w:tcMar>
+                <w:vAlign w:val="top"/>
+              </w:tcPr>
+              <w:p>
+                <w:pPr>
+                  <w:widowControl w:val="0"/>
+                  <w:spacing w:after="0" w:line="240" w:lineRule="auto"/>
+                  <w:rPr>
+                    <w:rFonts w:ascii="Calibri" w:cs="Calibri" w:eastAsia="Calibri" w:hAnsi="Calibri"/>
+                  </w:rPr>
+                </w:pPr>
+                <w:r>
+                  <w:rPr>
+                    <w:rtl w:val="0"/>
+                  </w:rPr>
+                </w:r>
+              </w:p>
+            </w:tc>
+            <w:tc>
+              <w:tcPr>
+                <w:shd w:fill="auto" w:val="clear"/>
+                <w:tcMar>
+                  <w:top w:w="100.0" w:type="dxa"/>
+                  <w:left w:w="100.0" w:type="dxa"/>
+                  <w:bottom w:w="100.0" w:type="dxa"/>
+                  <w:right w:w="100.0" w:type="dxa"/>
+                </w:tcMar>
+                <w:vAlign w:val="top"/>
+              </w:tcPr>
+              <w:p>
+                <w:pPr>
+                  <w:widowControl w:val="0"/>
+                  <w:spacing w:after="0" w:line="240" w:lineRule="auto"/>
+                  <w:rPr>
+                    <w:rFonts w:ascii="Calibri" w:cs="Calibri" w:eastAsia="Calibri" w:hAnsi="Calibri"/>
+                  </w:rPr>
+                </w:pPr>
+                <w:r>
+                  <w:rPr>
+                    <w:rFonts w:ascii="Calibri" w:cs="Calibri" w:eastAsia="Calibri" w:hAnsi="Calibri"/>
+                    <w:rtl w:val="0"/>
+                  </w:rPr>
+                  <w:t xml:space="preserve">Task 7</w:t>
+                </w:r>
+              </w:p>
+            </w:tc>
+            <w:tc>
+              <w:tcPr>
+                <w:shd w:fill="auto" w:val="clear"/>
+                <w:tcMar>
+                  <w:top w:w="100.0" w:type="dxa"/>
+                  <w:left w:w="100.0" w:type="dxa"/>
+                  <w:bottom w:w="100.0" w:type="dxa"/>
+                  <w:right w:w="100.0" w:type="dxa"/>
+                </w:tcMar>
+                <w:vAlign w:val="top"/>
+              </w:tcPr>
+              <w:p>
+                <w:pPr>
+                  <w:widowControl w:val="0"/>
+                  <w:spacing w:after="0" w:line="240" w:lineRule="auto"/>
+                  <w:rPr>
+                    <w:rFonts w:ascii="Calibri" w:cs="Calibri" w:eastAsia="Calibri" w:hAnsi="Calibri"/>
+                  </w:rPr>
+                </w:pPr>
+                <w:r>
+                  <w:rPr>
+                    <w:rtl w:val="0"/>
+                  </w:rPr>
+                </w:r>
+              </w:p>
+            </w:tc>
+            <w:tc>
+              <w:tcPr>
+                <w:shd w:fill="auto" w:val="clear"/>
+                <w:tcMar>
+                  <w:top w:w="100.0" w:type="dxa"/>
+                  <w:left w:w="100.0" w:type="dxa"/>
+                  <w:bottom w:w="100.0" w:type="dxa"/>
+                  <w:right w:w="100.0" w:type="dxa"/>
+                </w:tcMar>
+                <w:vAlign w:val="top"/>
+              </w:tcPr>
+              <w:p>
+                <w:pPr>
+                  <w:widowControl w:val="0"/>
+                  <w:spacing w:after="0" w:line="240" w:lineRule="auto"/>
+                  <w:rPr>
+                    <w:rFonts w:ascii="Calibri" w:cs="Calibri" w:eastAsia="Calibri" w:hAnsi="Calibri"/>
+                  </w:rPr>
+                </w:pPr>
+                <w:r>
+                  <w:rPr>
+                    <w:rFonts w:ascii="Calibri" w:cs="Calibri" w:eastAsia="Calibri" w:hAnsi="Calibri"/>
+                    <w:rtl w:val="0"/>
+                  </w:rPr>
+                  <w:t xml:space="preserve">Task 7</w:t>
+                </w:r>
+              </w:p>
+            </w:tc>
+            <w:tc>
+              <w:tcPr>
+                <w:shd w:fill="auto" w:val="clear"/>
+                <w:tcMar>
+                  <w:top w:w="100.0" w:type="dxa"/>
+                  <w:left w:w="100.0" w:type="dxa"/>
+                  <w:bottom w:w="100.0" w:type="dxa"/>
+                  <w:right w:w="100.0" w:type="dxa"/>
+                </w:tcMar>
+                <w:vAlign w:val="top"/>
+              </w:tcPr>
+              <w:p>
+                <w:pPr>
+                  <w:widowControl w:val="0"/>
+                  <w:spacing w:after="0" w:line="240" w:lineRule="auto"/>
+                  <w:rPr>
+                    <w:rFonts w:ascii="Calibri" w:cs="Calibri" w:eastAsia="Calibri" w:hAnsi="Calibri"/>
+                  </w:rPr>
+                </w:pPr>
+                <w:r>
+                  <w:rPr>
+                    <w:rtl w:val="0"/>
+                  </w:rPr>
+                </w:r>
+              </w:p>
+            </w:tc>
+            <w:tc>
+              <w:tcPr>
+                <w:shd w:fill="auto" w:val="clear"/>
+                <w:tcMar>
+                  <w:top w:w="100.0" w:type="dxa"/>
+                  <w:left w:w="100.0" w:type="dxa"/>
+                  <w:bottom w:w="100.0" w:type="dxa"/>
+                  <w:right w:w="100.0" w:type="dxa"/>
+                </w:tcMar>
+                <w:vAlign w:val="top"/>
+              </w:tcPr>
+              <w:p>
+                <w:pPr>
+                  <w:widowControl w:val="0"/>
+                  <w:spacing w:after="0" w:line="240" w:lineRule="auto"/>
+                  <w:rPr>
+                    <w:rFonts w:ascii="Calibri" w:cs="Calibri" w:eastAsia="Calibri" w:hAnsi="Calibri"/>
+                  </w:rPr>
+                </w:pPr>
+                <w:r>
+                  <w:rPr>
+                    <w:rFonts w:ascii="Calibri" w:cs="Calibri" w:eastAsia="Calibri" w:hAnsi="Calibri"/>
+                    <w:rtl w:val="0"/>
+                  </w:rPr>
+                  <w:t xml:space="preserve">Task 7</w:t>
+                </w:r>
+              </w:p>
+            </w:tc>
+            <w:tc>
+              <w:tcPr>
+                <w:shd w:fill="auto" w:val="clear"/>
+                <w:tcMar>
+                  <w:top w:w="100.0" w:type="dxa"/>
+                  <w:left w:w="100.0" w:type="dxa"/>
+                  <w:bottom w:w="100.0" w:type="dxa"/>
+                  <w:right w:w="100.0" w:type="dxa"/>
+                </w:tcMar>
+                <w:vAlign w:val="top"/>
+              </w:tcPr>
+              <w:p>
+                <w:pPr>
+                  <w:widowControl w:val="0"/>
+                  <w:spacing w:after="0" w:line="240" w:lineRule="auto"/>
+                  <w:rPr>
+                    <w:rFonts w:ascii="Calibri" w:cs="Calibri" w:eastAsia="Calibri" w:hAnsi="Calibri"/>
+                  </w:rPr>
+                </w:pPr>
+                <w:r>
+                  <w:rPr>
+                    <w:rtl w:val="0"/>
+                  </w:rPr>
+                </w:r>
+              </w:p>
+            </w:tc>
+            <w:tc>
+              <w:tcPr>
+                <w:shd w:fill="auto" w:val="clear"/>
+                <w:tcMar>
+                  <w:top w:w="100.0" w:type="dxa"/>
+                  <w:left w:w="100.0" w:type="dxa"/>
+                  <w:bottom w:w="100.0" w:type="dxa"/>
+                  <w:right w:w="100.0" w:type="dxa"/>
+                </w:tcMar>
+                <w:vAlign w:val="top"/>
+              </w:tcPr>
+              <w:p>
+                <w:pPr>
+                  <w:widowControl w:val="0"/>
+                  <w:spacing w:after="0" w:line="240" w:lineRule="auto"/>
+                  <w:rPr>
+                    <w:rFonts w:ascii="Calibri" w:cs="Calibri" w:eastAsia="Calibri" w:hAnsi="Calibri"/>
+                  </w:rPr>
+                </w:pPr>
+                <w:r>
+                  <w:rPr>
+                    <w:rFonts w:ascii="Calibri" w:cs="Calibri" w:eastAsia="Calibri" w:hAnsi="Calibri"/>
+                    <w:rtl w:val="0"/>
+                  </w:rPr>
+                  <w:t xml:space="preserve">Task 7</w:t>
+                </w:r>
+              </w:p>
+            </w:tc>
+            <w:tc>
+              <w:tcPr>
+                <w:shd w:fill="auto" w:val="clear"/>
+                <w:tcMar>
+                  <w:top w:w="100.0" w:type="dxa"/>
+                  <w:left w:w="100.0" w:type="dxa"/>
+                  <w:bottom w:w="100.0" w:type="dxa"/>
+                  <w:right w:w="100.0" w:type="dxa"/>
+                </w:tcMar>
+                <w:vAlign w:val="top"/>
+              </w:tcPr>
+              <w:p>
+                <w:pPr>
+                  <w:widowControl w:val="0"/>
+                  <w:spacing w:after="0" w:line="240" w:lineRule="auto"/>
+                  <w:rPr>
+                    <w:rFonts w:ascii="Calibri" w:cs="Calibri" w:eastAsia="Calibri" w:hAnsi="Calibri"/>
+                  </w:rPr>
+                </w:pPr>
+                <w:r>
+                  <w:rPr>
+                    <w:rtl w:val="0"/>
+                  </w:rPr>
+                </w:r>
+              </w:p>
+            </w:tc>
+          </w:tr>
+        </w:tbl>
+      </w:sdtContent>
+    </w:sdt>
+    <w:p>
+      <w:pPr>
+        <w:spacing w:after="0" w:before="0" w:line="240" w:lineRule="auto"/>
+        <w:rPr>
+          <w:rFonts w:ascii="Calibri" w:cs="Calibri" w:eastAsia="Calibri" w:hAnsi="Calibri"/>
+        </w:rPr>
+      </w:pPr>
+      <w:r>
+        <w:rPr>
+          <w:rtl w:val="0"/>
+        </w:rPr>
+      </w:r>
+    </w:p>
+    <w:p>
+      <w:pPr>
+        <w:spacing w:after="0" w:before="0" w:line="240" w:lineRule="auto"/>
+        <w:rPr>
+          <w:rFonts w:ascii="Calibri" w:cs="Calibri" w:eastAsia="Calibri" w:hAnsi="Calibri"/>
+        </w:rPr>
+      </w:pPr>
+      <w:r>
+        <w:rPr>
+          <w:rtl w:val="0"/>
+        </w:rPr>
+      </w:r>
+    </w:p>
+    <w:p>
+      <w:pPr>
+        <w:spacing w:after="0" w:before="0" w:line="240" w:lineRule="auto"/>
+        <w:rPr>
+          <w:rFonts w:ascii="Calibri" w:cs="Calibri" w:eastAsia="Calibri" w:hAnsi="Calibri"/>
+        </w:rPr>
+      </w:pPr>
+      <w:r>
+        <w:rPr>
+          <w:rtl w:val="0"/>
+        </w:rPr>
+      </w:r>
+    </w:p>
+    <w:p>
+      <w:pPr>
+        <w:spacing w:after="0" w:before="0" w:line="240" w:lineRule="auto"/>
+        <w:rPr>
+          <w:rFonts w:ascii="Calibri" w:cs="Calibri" w:eastAsia="Calibri" w:hAnsi="Calibri"/>
+        </w:rPr>
+      </w:pPr>
+      <w:r>
+        <w:rPr>
+          <w:rtl w:val="0"/>
+        </w:rPr>
+      </w:r>
+    </w:p>
+    <w:p>
+      <w:pPr>
+        <w:spacing w:after="0" w:before="0" w:line="240" w:lineRule="auto"/>
+        <w:rPr>
+          <w:rFonts w:ascii="Calibri" w:cs="Calibri" w:eastAsia="Calibri" w:hAnsi="Calibri"/>
+        </w:rPr>
+      </w:pPr>
+      <w:r>
+        <w:rPr>
+          <w:rtl w:val="0"/>
+        </w:rPr>
+      </w:r>
+    </w:p>
+    <w:p>
+      <w:pPr>
+        <w:spacing w:after="0" w:before="0" w:line="240" w:lineRule="auto"/>
+        <w:rPr>
+          <w:rFonts w:ascii="Calibri" w:cs="Calibri" w:eastAsia="Calibri" w:hAnsi="Calibri"/>
+        </w:rPr>
+      </w:pPr>
+      <w:r>
+        <w:rPr>
+          <w:rtl w:val="0"/>
+        </w:rPr>
+      </w:r>
+    </w:p>
+    <w:p>
+      <w:pPr>
+        <w:spacing w:after="0" w:before="0" w:line="240" w:lineRule="auto"/>
+        <w:rPr>
+          <w:rFonts w:ascii="Calibri" w:cs="Calibri" w:eastAsia="Calibri" w:hAnsi="Calibri"/>
+          <w:b w:val="1"/>
+        </w:rPr>
+      </w:pPr>
+      <w:r>
+        <w:rPr>
+          <w:rFonts w:ascii="Calibri" w:cs="Calibri" w:eastAsia="Calibri" w:hAnsi="Calibri"/>
+          <w:b w:val="1"/>
+          <w:rtl w:val="0"/>
+        </w:rPr>
+        <w:t xml:space="preserve">Debrief Questions</w:t>
+      </w:r>
+    </w:p>
+    <w:p>
+      <w:pPr>
+        <w:keepNext w:val="0"/>
+        <w:keepLines w:val="0"/>
+        <w:pageBreakBefore w:val="0"/>
+        <w:widowControl w:val="1"/>
+        <w:pBdr>
+          <w:top w:space="0" w:sz="0" w:val="nil"/>
+          <w:left w:space="0" w:sz="0" w:val="nil"/>
+          <w:bottom w:space="0" w:sz="0" w:val="nil"/>
+          <w:right w:space="0" w:sz="0" w:val="nil"/>
+          <w:between w:space="0" w:sz="0" w:val="nil"/>
+        </w:pBdr>
+        <w:shd w:fill="auto" w:val="clear"/>
+        <w:spacing w:after="0" w:before="0" w:line="278.4" w:lineRule="auto"/>
+        <w:ind w:left="0" w:right="0" w:firstLine="0"/>
+        <w:jc w:val="left"/>
+        <w:rPr>
+          <w:rFonts w:ascii="Calibri" w:cs="Calibri" w:eastAsia="Calibri" w:hAnsi="Calibri"/>
+        </w:rPr>
+      </w:pPr>
+      <w:r>
+        <w:rPr>
+          <w:rtl w:val="0"/>
+        </w:rPr>
+      </w:r>
+    </w:p>
+    <w:p>
+      <w:pPr>
+        <w:pStyle w:val="Heading3"/>
+        <w:keepNext w:val="0"/>
+        <w:keepLines w:val="0"/>
+        <w:spacing w:before="0" w:lineRule="auto"/>
+        <w:rPr>
+          <w:rFonts w:ascii="Calibri" w:cs="Calibri" w:eastAsia="Calibri" w:hAnsi="Calibri"/>
+          <w:b w:val="1"/>
+          <w:color w:val="000000"/>
+          <w:sz w:val="24"/>
+          <w:szCs w:val="24"/>
+        </w:rPr>
+      </w:pPr>
+      <w:bookmarkStart w:colFirst="0" w:colLast="0" w:name="_heading=h.21aq3kezlpfl" w:id="0"/>
+      <w:bookmarkEnd w:id="0"/>
+      <w:r>
+        <w:rPr>
+          <w:rFonts w:ascii="Calibri" w:cs="Calibri" w:eastAsia="Calibri" w:hAnsi="Calibri"/>
+          <w:b w:val="1"/>
+          <w:color w:val="000000"/>
+          <w:sz w:val="24"/>
+          <w:szCs w:val="24"/>
+          <w:rtl w:val="0"/>
+        </w:rPr>
+        <w:t xml:space="preserve">General Impressions</w:t>
+      </w:r>
+    </w:p>
+    <w:p>
+      <w:pPr>
+        <w:numPr>
+          <w:ilvl w:val="0"/>
+          <w:numId w:val="4"/>
+        </w:numPr>
+        <w:spacing w:after="0" w:before="0" w:line="278.4" w:lineRule="auto"/>
+        <w:ind w:left="720" w:hanging="360"/>
+        <w:rPr>
+          <w:rFonts w:ascii="Calibri" w:cs="Calibri" w:eastAsia="Calibri" w:hAnsi="Calibri"/>
+        </w:rPr>
+      </w:pPr>
+      <w:r>
+        <w:rPr>
+          <w:rFonts w:ascii="Calibri" w:cs="Calibri" w:eastAsia="Calibri" w:hAnsi="Calibri"/>
+          <w:rtl w:val="0"/>
+        </w:rPr>
+        <w:t xml:space="preserve">How did you feel using the prototype overall?</w:t>
+      </w:r>
+    </w:p>
+    <w:p>
+      <w:pPr>
+        <w:numPr>
+          <w:ilvl w:val="0"/>
+          <w:numId w:val="4"/>
+        </w:numPr>
+        <w:spacing w:after="0" w:before="0" w:line="278.4" w:lineRule="auto"/>
+        <w:ind w:left="720" w:hanging="360"/>
+        <w:rPr>
+          <w:rFonts w:ascii="Calibri" w:cs="Calibri" w:eastAsia="Calibri" w:hAnsi="Calibri"/>
+        </w:rPr>
+      </w:pPr>
+      <w:r>
+        <w:rPr>
+          <w:rFonts w:ascii="Calibri" w:cs="Calibri" w:eastAsia="Calibri" w:hAnsi="Calibri"/>
+          <w:rtl w:val="0"/>
+        </w:rPr>
+        <w:t xml:space="preserve">Was there anything you particularly liked or disliked?</w:t>
+        <w:br w:type="textWrapping"/>
+      </w:r>
+    </w:p>
+    <w:p>
+      <w:pPr>
+        <w:pStyle w:val="Heading3"/>
+        <w:keepNext w:val="0"/>
+        <w:keepLines w:val="0"/>
+        <w:spacing w:after="0" w:before="0" w:line="278.4" w:lineRule="auto"/>
+        <w:rPr>
+          <w:rFonts w:ascii="Calibri" w:cs="Calibri" w:eastAsia="Calibri" w:hAnsi="Calibri"/>
+          <w:b w:val="1"/>
+          <w:color w:val="000000"/>
+          <w:sz w:val="24"/>
+          <w:szCs w:val="24"/>
+        </w:rPr>
+      </w:pPr>
+      <w:bookmarkStart w:colFirst="0" w:colLast="0" w:name="_heading=h.fbz21hzgf56y" w:id="1"/>
+      <w:bookmarkEnd w:id="1"/>
+      <w:r>
+        <w:rPr>
+          <w:rFonts w:ascii="Calibri" w:cs="Calibri" w:eastAsia="Calibri" w:hAnsi="Calibri"/>
+          <w:b w:val="1"/>
+          <w:color w:val="000000"/>
+          <w:sz w:val="24"/>
+          <w:szCs w:val="24"/>
+          <w:rtl w:val="0"/>
+        </w:rPr>
+        <w:t xml:space="preserve">Specific Tool Feedback</w:t>
+      </w:r>
+    </w:p>
+    <w:p>
+      <w:pPr>
+        <w:numPr>
+          <w:ilvl w:val="0"/>
+          <w:numId w:val="8"/>
+        </w:numPr>
+        <w:spacing w:after="0" w:before="0" w:line="278.4" w:lineRule="auto"/>
+        <w:ind w:left="720" w:hanging="360"/>
+        <w:rPr>
+          <w:rFonts w:ascii="Calibri" w:cs="Calibri" w:eastAsia="Calibri" w:hAnsi="Calibri"/>
+        </w:rPr>
+      </w:pPr>
+      <w:r>
+        <w:rPr>
+          <w:rFonts w:ascii="Calibri" w:cs="Calibri" w:eastAsia="Calibri" w:hAnsi="Calibri"/>
+          <w:rtl w:val="0"/>
+        </w:rPr>
+        <w:t xml:space="preserve">Which tool felt the most intuitive or natural to use?</w:t>
+      </w:r>
+    </w:p>
+    <w:p>
+      <w:pPr>
+        <w:numPr>
+          <w:ilvl w:val="0"/>
+          <w:numId w:val="8"/>
+        </w:numPr>
+        <w:spacing w:after="0" w:before="0" w:line="278.4" w:lineRule="auto"/>
+        <w:ind w:left="720" w:hanging="360"/>
+        <w:rPr>
+          <w:rFonts w:ascii="Calibri" w:cs="Calibri" w:eastAsia="Calibri" w:hAnsi="Calibri"/>
+        </w:rPr>
+      </w:pPr>
+      <w:r>
+        <w:rPr>
+          <w:rFonts w:ascii="Calibri" w:cs="Calibri" w:eastAsia="Calibri" w:hAnsi="Calibri"/>
+          <w:rtl w:val="0"/>
+        </w:rPr>
+        <w:t xml:space="preserve">Which tool felt the most confusing or frustrating? Why?</w:t>
+      </w:r>
+    </w:p>
+    <w:p>
+      <w:pPr>
+        <w:numPr>
+          <w:ilvl w:val="0"/>
+          <w:numId w:val="8"/>
+        </w:numPr>
+        <w:spacing w:after="0" w:before="0" w:line="278.4" w:lineRule="auto"/>
+        <w:ind w:left="720" w:hanging="360"/>
+        <w:rPr>
+          <w:rFonts w:ascii="Calibri" w:cs="Calibri" w:eastAsia="Calibri" w:hAnsi="Calibri"/>
+        </w:rPr>
+      </w:pPr>
+      <w:r>
+        <w:rPr>
+          <w:rFonts w:ascii="Calibri" w:cs="Calibri" w:eastAsia="Calibri" w:hAnsi="Calibri"/>
+          <w:rtl w:val="0"/>
+        </w:rPr>
+        <w:t xml:space="preserve">Did you notice the toolbar re-positioning feature? Was it clear how to use it?</w:t>
+      </w:r>
+    </w:p>
+    <w:p>
+      <w:pPr>
+        <w:numPr>
+          <w:ilvl w:val="0"/>
+          <w:numId w:val="8"/>
+        </w:numPr>
+        <w:spacing w:after="0" w:before="0" w:line="278.4" w:lineRule="auto"/>
+        <w:ind w:left="720" w:hanging="360"/>
+        <w:rPr>
+          <w:rFonts w:ascii="Calibri" w:cs="Calibri" w:eastAsia="Calibri" w:hAnsi="Calibri"/>
+        </w:rPr>
+      </w:pPr>
+      <w:r>
+        <w:rPr>
+          <w:rFonts w:ascii="Calibri" w:cs="Calibri" w:eastAsia="Calibri" w:hAnsi="Calibri"/>
+          <w:rtl w:val="0"/>
+        </w:rPr>
+        <w:t xml:space="preserve">Did the color changes (slider or picker) update as you expected across tools?</w:t>
+      </w:r>
+    </w:p>
+    <w:p>
+      <w:pPr>
+        <w:spacing w:after="0" w:before="0" w:line="278.4" w:lineRule="auto"/>
+        <w:ind w:left="720" w:firstLine="0"/>
+        <w:rPr>
+          <w:rFonts w:ascii="Calibri" w:cs="Calibri" w:eastAsia="Calibri" w:hAnsi="Calibri"/>
+        </w:rPr>
+      </w:pPr>
+      <w:r>
+        <w:rPr>
+          <w:rtl w:val="0"/>
+        </w:rPr>
+      </w:r>
+    </w:p>
+    <w:p>
+      <w:pPr>
+        <w:pStyle w:val="Heading3"/>
+        <w:keepNext w:val="0"/>
+        <w:keepLines w:val="0"/>
+        <w:spacing w:after="0" w:before="0" w:line="278.4" w:lineRule="auto"/>
+        <w:rPr>
+          <w:rFonts w:ascii="Calibri" w:cs="Calibri" w:eastAsia="Calibri" w:hAnsi="Calibri"/>
+          <w:b w:val="1"/>
+          <w:color w:val="000000"/>
+          <w:sz w:val="24"/>
+          <w:szCs w:val="24"/>
+        </w:rPr>
+      </w:pPr>
+      <w:bookmarkStart w:colFirst="0" w:colLast="0" w:name="_heading=h.vuntfkwgtchu" w:id="2"/>
+      <w:bookmarkEnd w:id="2"/>
+      <w:r>
+        <w:rPr>
+          <w:rFonts w:ascii="Calibri" w:cs="Calibri" w:eastAsia="Calibri" w:hAnsi="Calibri"/>
+          <w:b w:val="1"/>
+          <w:color w:val="000000"/>
+          <w:sz w:val="24"/>
+          <w:szCs w:val="24"/>
+          <w:rtl w:val="0"/>
+        </w:rPr>
+        <w:t xml:space="preserve">Workflow &amp; Efficiency</w:t>
+      </w:r>
+    </w:p>
+    <w:p>
+      <w:pPr>
+        <w:numPr>
+          <w:ilvl w:val="0"/>
+          <w:numId w:val="9"/>
+        </w:numPr>
+        <w:spacing w:after="0" w:before="0" w:line="278.4" w:lineRule="auto"/>
+        <w:ind w:left="720" w:hanging="360"/>
+        <w:rPr>
+          <w:rFonts w:ascii="Calibri" w:cs="Calibri" w:eastAsia="Calibri" w:hAnsi="Calibri"/>
+        </w:rPr>
+      </w:pPr>
+      <w:r>
+        <w:rPr>
+          <w:rFonts w:ascii="Calibri" w:cs="Calibri" w:eastAsia="Calibri" w:hAnsi="Calibri"/>
+          <w:rtl w:val="0"/>
+        </w:rPr>
+        <w:t xml:space="preserve">How smooth did it feel to switch between tools (drawing → paint bucket → eraser → new file)?</w:t>
+      </w:r>
+    </w:p>
+    <w:p>
+      <w:pPr>
+        <w:numPr>
+          <w:ilvl w:val="0"/>
+          <w:numId w:val="9"/>
+        </w:numPr>
+        <w:spacing w:after="0" w:before="0" w:line="278.4" w:lineRule="auto"/>
+        <w:ind w:left="720" w:hanging="360"/>
+        <w:rPr>
+          <w:rFonts w:ascii="Calibri" w:cs="Calibri" w:eastAsia="Calibri" w:hAnsi="Calibri"/>
+        </w:rPr>
+      </w:pPr>
+      <w:r>
+        <w:rPr>
+          <w:rFonts w:ascii="Calibri" w:cs="Calibri" w:eastAsia="Calibri" w:hAnsi="Calibri"/>
+          <w:rtl w:val="0"/>
+        </w:rPr>
+        <w:t xml:space="preserve">Did you find yourself hesitating or re-checking before performing an action?</w:t>
+      </w:r>
+    </w:p>
+    <w:p>
+      <w:pPr>
+        <w:numPr>
+          <w:ilvl w:val="0"/>
+          <w:numId w:val="9"/>
+        </w:numPr>
+        <w:spacing w:after="0" w:before="0" w:line="278.4" w:lineRule="auto"/>
+        <w:ind w:left="720" w:hanging="360"/>
+        <w:rPr>
+          <w:rFonts w:ascii="Calibri" w:cs="Calibri" w:eastAsia="Calibri" w:hAnsi="Calibri"/>
+        </w:rPr>
+      </w:pPr>
+      <w:r>
+        <w:rPr>
+          <w:rFonts w:ascii="Calibri" w:cs="Calibri" w:eastAsia="Calibri" w:hAnsi="Calibri"/>
+          <w:rtl w:val="0"/>
+        </w:rPr>
+        <w:t xml:space="preserve">Did anything slow you down or feel clunky?</w:t>
+      </w:r>
+    </w:p>
+    <w:p>
+      <w:pPr>
+        <w:spacing w:after="0" w:before="0" w:line="278.4" w:lineRule="auto"/>
+        <w:rPr>
+          <w:rFonts w:ascii="Calibri" w:cs="Calibri" w:eastAsia="Calibri" w:hAnsi="Calibri"/>
+        </w:rPr>
+      </w:pPr>
+      <w:r>
+        <w:rPr>
+          <w:rtl w:val="0"/>
+        </w:rPr>
+      </w:r>
+    </w:p>
+    <w:p>
+      <w:pPr>
+        <w:pStyle w:val="Heading3"/>
+        <w:keepNext w:val="0"/>
+        <w:keepLines w:val="0"/>
+        <w:spacing w:after="0" w:before="0" w:line="278.4" w:lineRule="auto"/>
+        <w:rPr>
+          <w:rFonts w:ascii="Calibri" w:cs="Calibri" w:eastAsia="Calibri" w:hAnsi="Calibri"/>
+          <w:b w:val="1"/>
+          <w:color w:val="000000"/>
+          <w:sz w:val="26"/>
+          <w:szCs w:val="26"/>
+        </w:rPr>
+      </w:pPr>
+      <w:bookmarkStart w:colFirst="0" w:colLast="0" w:name="_heading=h.z4f2kljqms92" w:id="3"/>
+      <w:bookmarkEnd w:id="3"/>
+      <w:r>
+        <w:rPr>
+          <w:rFonts w:ascii="Calibri" w:cs="Calibri" w:eastAsia="Calibri" w:hAnsi="Calibri"/>
+          <w:b w:val="1"/>
+          <w:color w:val="000000"/>
+          <w:sz w:val="26"/>
+          <w:szCs w:val="26"/>
+          <w:rtl w:val="0"/>
+        </w:rPr>
+        <w:t xml:space="preserve">Suggestions &amp; Future Improvements</w:t>
+      </w:r>
+    </w:p>
+    <w:p>
+      <w:pPr>
+        <w:numPr>
+          <w:ilvl w:val="0"/>
+          <w:numId w:val="10"/>
+        </w:numPr>
+        <w:spacing w:after="0" w:before="0" w:line="278.4" w:lineRule="auto"/>
+        <w:ind w:left="720" w:hanging="360"/>
+        <w:rPr>
+          <w:rFonts w:ascii="Calibri" w:cs="Calibri" w:eastAsia="Calibri" w:hAnsi="Calibri"/>
+        </w:rPr>
+      </w:pPr>
+      <w:r>
+        <w:rPr>
+          <w:rFonts w:ascii="Calibri" w:cs="Calibri" w:eastAsia="Calibri" w:hAnsi="Calibri"/>
+          <w:rtl w:val="0"/>
+        </w:rPr>
+        <w:t xml:space="preserve">If you could improve one tool, which would it be and how?</w:t>
+      </w:r>
+    </w:p>
+    <w:p>
+      <w:pPr>
+        <w:numPr>
+          <w:ilvl w:val="0"/>
+          <w:numId w:val="10"/>
+        </w:numPr>
+        <w:spacing w:after="0" w:before="0" w:line="278.4" w:lineRule="auto"/>
+        <w:ind w:left="720" w:hanging="360"/>
+        <w:rPr>
+          <w:rFonts w:ascii="Calibri" w:cs="Calibri" w:eastAsia="Calibri" w:hAnsi="Calibri"/>
+        </w:rPr>
+      </w:pPr>
+      <w:r>
+        <w:rPr>
+          <w:rFonts w:ascii="Calibri" w:cs="Calibri" w:eastAsia="Calibri" w:hAnsi="Calibri"/>
+          <w:rtl w:val="0"/>
+        </w:rPr>
+        <w:t xml:space="preserve">Were there any features you expected but didn’t find?</w:t>
+      </w:r>
+    </w:p>
+    <w:p>
+      <w:pPr>
+        <w:numPr>
+          <w:ilvl w:val="0"/>
+          <w:numId w:val="10"/>
+        </w:numPr>
+        <w:spacing w:after="0" w:before="0" w:line="278.4" w:lineRule="auto"/>
+        <w:ind w:left="720" w:hanging="360"/>
+        <w:rPr>
+          <w:rFonts w:ascii="Calibri" w:cs="Calibri" w:eastAsia="Calibri" w:hAnsi="Calibri"/>
+        </w:rPr>
+      </w:pPr>
+      <w:r>
+        <w:rPr>
+          <w:rFonts w:ascii="Calibri" w:cs="Calibri" w:eastAsia="Calibri" w:hAnsi="Calibri"/>
+          <w:rtl w:val="0"/>
+        </w:rPr>
+        <w:t xml:space="preserve">What would make this experience feel more immersive or enjoyable for you?</w:t>
+      </w:r>
+    </w:p>
+    <w:p>
+      <w:pPr>
+        <w:spacing w:after="0" w:before="0" w:line="278.4" w:lineRule="auto"/>
+        <w:rPr>
+          <w:rFonts w:ascii="Calibri" w:cs="Calibri" w:eastAsia="Calibri" w:hAnsi="Calibri"/>
+        </w:rPr>
+      </w:pPr>
+      <w:r>
+        <w:rPr>
+          <w:rtl w:val="0"/>
+        </w:rPr>
+      </w:r>
+    </w:p>
+    <w:p>
+      <w:pPr>
+        <w:spacing w:after="240" w:before="240" w:lineRule="auto"/>
+        <w:rPr>
+          <w:rFonts w:ascii="Calibri" w:cs="Calibri" w:eastAsia="Calibri" w:hAnsi="Calibri"/>
+        </w:rPr>
+      </w:pPr>
+      <w:r>
+        <w:rPr>
+          <w:rtl w:val="0"/>
+        </w:rPr>
       </w:r>
     </w:p>
     <w:p>
@@ -2213,6 +4977,446 @@
     </w:lvl>
   </w:abstractNum>
   <w:abstractNum w:abstractNumId="11">
+    <w:lvl w:ilvl="0">
+      <w:start w:val="1"/>
+      <w:numFmt w:val="bullet"/>
+      <w:lvlText w:val="●"/>
+      <w:lvlJc w:val="left"/>
+      <w:pPr>
+        <w:ind w:left="720" w:hanging="360"/>
+      </w:pPr>
+      <w:rPr>
+        <w:u w:val="none"/>
+      </w:rPr>
+    </w:lvl>
+    <w:lvl w:ilvl="1">
+      <w:start w:val="1"/>
+      <w:numFmt w:val="bullet"/>
+      <w:lvlText w:val="○"/>
+      <w:lvlJc w:val="left"/>
+      <w:pPr>
+        <w:ind w:left="1440" w:hanging="360"/>
+      </w:pPr>
+      <w:rPr>
+        <w:u w:val="none"/>
+      </w:rPr>
+    </w:lvl>
+    <w:lvl w:ilvl="2">
+      <w:start w:val="1"/>
+      <w:numFmt w:val="bullet"/>
+      <w:lvlText w:val="■"/>
+      <w:lvlJc w:val="left"/>
+      <w:pPr>
+        <w:ind w:left="2160" w:hanging="360"/>
+      </w:pPr>
+      <w:rPr>
+        <w:u w:val="none"/>
+      </w:rPr>
+    </w:lvl>
+    <w:lvl w:ilvl="3">
+      <w:start w:val="1"/>
+      <w:numFmt w:val="bullet"/>
+      <w:lvlText w:val="●"/>
+      <w:lvlJc w:val="left"/>
+      <w:pPr>
+        <w:ind w:left="2880" w:hanging="360"/>
+      </w:pPr>
+      <w:rPr>
+        <w:u w:val="none"/>
+      </w:rPr>
+    </w:lvl>
+    <w:lvl w:ilvl="4">
+      <w:start w:val="1"/>
+      <w:numFmt w:val="bullet"/>
+      <w:lvlText w:val="○"/>
+      <w:lvlJc w:val="left"/>
+      <w:pPr>
+        <w:ind w:left="3600" w:hanging="360"/>
+      </w:pPr>
+      <w:rPr>
+        <w:u w:val="none"/>
+      </w:rPr>
+    </w:lvl>
+    <w:lvl w:ilvl="5">
+      <w:start w:val="1"/>
+      <w:numFmt w:val="bullet"/>
+      <w:lvlText w:val="■"/>
+      <w:lvlJc w:val="left"/>
+      <w:pPr>
+        <w:ind w:left="4320" w:hanging="360"/>
+      </w:pPr>
+      <w:rPr>
+        <w:u w:val="none"/>
+      </w:rPr>
+    </w:lvl>
+    <w:lvl w:ilvl="6">
+      <w:start w:val="1"/>
+      <w:numFmt w:val="bullet"/>
+      <w:lvlText w:val="●"/>
+      <w:lvlJc w:val="left"/>
+      <w:pPr>
+        <w:ind w:left="5040" w:hanging="360"/>
+      </w:pPr>
+      <w:rPr>
+        <w:u w:val="none"/>
+      </w:rPr>
+    </w:lvl>
+    <w:lvl w:ilvl="7">
+      <w:start w:val="1"/>
+      <w:numFmt w:val="bullet"/>
+      <w:lvlText w:val="○"/>
+      <w:lvlJc w:val="left"/>
+      <w:pPr>
+        <w:ind w:left="5760" w:hanging="360"/>
+      </w:pPr>
+      <w:rPr>
+        <w:u w:val="none"/>
+      </w:rPr>
+    </w:lvl>
+    <w:lvl w:ilvl="8">
+      <w:start w:val="1"/>
+      <w:numFmt w:val="bullet"/>
+      <w:lvlText w:val="■"/>
+      <w:lvlJc w:val="left"/>
+      <w:pPr>
+        <w:ind w:left="6480" w:hanging="360"/>
+      </w:pPr>
+      <w:rPr>
+        <w:u w:val="none"/>
+      </w:rPr>
+    </w:lvl>
+  </w:abstractNum>
+  <w:abstractNum w:abstractNumId="12">
+    <w:lvl w:ilvl="0">
+      <w:start w:val="1"/>
+      <w:numFmt w:val="bullet"/>
+      <w:lvlText w:val="●"/>
+      <w:lvlJc w:val="left"/>
+      <w:pPr>
+        <w:ind w:left="720" w:hanging="360"/>
+      </w:pPr>
+      <w:rPr>
+        <w:u w:val="none"/>
+      </w:rPr>
+    </w:lvl>
+    <w:lvl w:ilvl="1">
+      <w:start w:val="1"/>
+      <w:numFmt w:val="bullet"/>
+      <w:lvlText w:val="○"/>
+      <w:lvlJc w:val="left"/>
+      <w:pPr>
+        <w:ind w:left="1440" w:hanging="360"/>
+      </w:pPr>
+      <w:rPr>
+        <w:u w:val="none"/>
+      </w:rPr>
+    </w:lvl>
+    <w:lvl w:ilvl="2">
+      <w:start w:val="1"/>
+      <w:numFmt w:val="bullet"/>
+      <w:lvlText w:val="■"/>
+      <w:lvlJc w:val="left"/>
+      <w:pPr>
+        <w:ind w:left="2160" w:hanging="360"/>
+      </w:pPr>
+      <w:rPr>
+        <w:u w:val="none"/>
+      </w:rPr>
+    </w:lvl>
+    <w:lvl w:ilvl="3">
+      <w:start w:val="1"/>
+      <w:numFmt w:val="bullet"/>
+      <w:lvlText w:val="●"/>
+      <w:lvlJc w:val="left"/>
+      <w:pPr>
+        <w:ind w:left="2880" w:hanging="360"/>
+      </w:pPr>
+      <w:rPr>
+        <w:u w:val="none"/>
+      </w:rPr>
+    </w:lvl>
+    <w:lvl w:ilvl="4">
+      <w:start w:val="1"/>
+      <w:numFmt w:val="bullet"/>
+      <w:lvlText w:val="○"/>
+      <w:lvlJc w:val="left"/>
+      <w:pPr>
+        <w:ind w:left="3600" w:hanging="360"/>
+      </w:pPr>
+      <w:rPr>
+        <w:u w:val="none"/>
+      </w:rPr>
+    </w:lvl>
+    <w:lvl w:ilvl="5">
+      <w:start w:val="1"/>
+      <w:numFmt w:val="bullet"/>
+      <w:lvlText w:val="■"/>
+      <w:lvlJc w:val="left"/>
+      <w:pPr>
+        <w:ind w:left="4320" w:hanging="360"/>
+      </w:pPr>
+      <w:rPr>
+        <w:u w:val="none"/>
+      </w:rPr>
+    </w:lvl>
+    <w:lvl w:ilvl="6">
+      <w:start w:val="1"/>
+      <w:numFmt w:val="bullet"/>
+      <w:lvlText w:val="●"/>
+      <w:lvlJc w:val="left"/>
+      <w:pPr>
+        <w:ind w:left="5040" w:hanging="360"/>
+      </w:pPr>
+      <w:rPr>
+        <w:u w:val="none"/>
+      </w:rPr>
+    </w:lvl>
+    <w:lvl w:ilvl="7">
+      <w:start w:val="1"/>
+      <w:numFmt w:val="bullet"/>
+      <w:lvlText w:val="○"/>
+      <w:lvlJc w:val="left"/>
+      <w:pPr>
+        <w:ind w:left="5760" w:hanging="360"/>
+      </w:pPr>
+      <w:rPr>
+        <w:u w:val="none"/>
+      </w:rPr>
+    </w:lvl>
+    <w:lvl w:ilvl="8">
+      <w:start w:val="1"/>
+      <w:numFmt w:val="bullet"/>
+      <w:lvlText w:val="■"/>
+      <w:lvlJc w:val="left"/>
+      <w:pPr>
+        <w:ind w:left="6480" w:hanging="360"/>
+      </w:pPr>
+      <w:rPr>
+        <w:u w:val="none"/>
+      </w:rPr>
+    </w:lvl>
+  </w:abstractNum>
+  <w:abstractNum w:abstractNumId="13">
+    <w:lvl w:ilvl="0">
+      <w:start w:val="1"/>
+      <w:numFmt w:val="bullet"/>
+      <w:lvlText w:val="●"/>
+      <w:lvlJc w:val="left"/>
+      <w:pPr>
+        <w:ind w:left="720" w:hanging="360"/>
+      </w:pPr>
+      <w:rPr>
+        <w:u w:val="none"/>
+      </w:rPr>
+    </w:lvl>
+    <w:lvl w:ilvl="1">
+      <w:start w:val="1"/>
+      <w:numFmt w:val="bullet"/>
+      <w:lvlText w:val="○"/>
+      <w:lvlJc w:val="left"/>
+      <w:pPr>
+        <w:ind w:left="1440" w:hanging="360"/>
+      </w:pPr>
+      <w:rPr>
+        <w:u w:val="none"/>
+      </w:rPr>
+    </w:lvl>
+    <w:lvl w:ilvl="2">
+      <w:start w:val="1"/>
+      <w:numFmt w:val="bullet"/>
+      <w:lvlText w:val="■"/>
+      <w:lvlJc w:val="left"/>
+      <w:pPr>
+        <w:ind w:left="2160" w:hanging="360"/>
+      </w:pPr>
+      <w:rPr>
+        <w:u w:val="none"/>
+      </w:rPr>
+    </w:lvl>
+    <w:lvl w:ilvl="3">
+      <w:start w:val="1"/>
+      <w:numFmt w:val="bullet"/>
+      <w:lvlText w:val="●"/>
+      <w:lvlJc w:val="left"/>
+      <w:pPr>
+        <w:ind w:left="2880" w:hanging="360"/>
+      </w:pPr>
+      <w:rPr>
+        <w:u w:val="none"/>
+      </w:rPr>
+    </w:lvl>
+    <w:lvl w:ilvl="4">
+      <w:start w:val="1"/>
+      <w:numFmt w:val="bullet"/>
+      <w:lvlText w:val="○"/>
+      <w:lvlJc w:val="left"/>
+      <w:pPr>
+        <w:ind w:left="3600" w:hanging="360"/>
+      </w:pPr>
+      <w:rPr>
+        <w:u w:val="none"/>
+      </w:rPr>
+    </w:lvl>
+    <w:lvl w:ilvl="5">
+      <w:start w:val="1"/>
+      <w:numFmt w:val="bullet"/>
+      <w:lvlText w:val="■"/>
+      <w:lvlJc w:val="left"/>
+      <w:pPr>
+        <w:ind w:left="4320" w:hanging="360"/>
+      </w:pPr>
+      <w:rPr>
+        <w:u w:val="none"/>
+      </w:rPr>
+    </w:lvl>
+    <w:lvl w:ilvl="6">
+      <w:start w:val="1"/>
+      <w:numFmt w:val="bullet"/>
+      <w:lvlText w:val="●"/>
+      <w:lvlJc w:val="left"/>
+      <w:pPr>
+        <w:ind w:left="5040" w:hanging="360"/>
+      </w:pPr>
+      <w:rPr>
+        <w:u w:val="none"/>
+      </w:rPr>
+    </w:lvl>
+    <w:lvl w:ilvl="7">
+      <w:start w:val="1"/>
+      <w:numFmt w:val="bullet"/>
+      <w:lvlText w:val="○"/>
+      <w:lvlJc w:val="left"/>
+      <w:pPr>
+        <w:ind w:left="5760" w:hanging="360"/>
+      </w:pPr>
+      <w:rPr>
+        <w:u w:val="none"/>
+      </w:rPr>
+    </w:lvl>
+    <w:lvl w:ilvl="8">
+      <w:start w:val="1"/>
+      <w:numFmt w:val="bullet"/>
+      <w:lvlText w:val="■"/>
+      <w:lvlJc w:val="left"/>
+      <w:pPr>
+        <w:ind w:left="6480" w:hanging="360"/>
+      </w:pPr>
+      <w:rPr>
+        <w:u w:val="none"/>
+      </w:rPr>
+    </w:lvl>
+  </w:abstractNum>
+  <w:abstractNum w:abstractNumId="14">
+    <w:lvl w:ilvl="0">
+      <w:start w:val="1"/>
+      <w:numFmt w:val="bullet"/>
+      <w:lvlText w:val="●"/>
+      <w:lvlJc w:val="left"/>
+      <w:pPr>
+        <w:ind w:left="720" w:hanging="360"/>
+      </w:pPr>
+      <w:rPr>
+        <w:u w:val="none"/>
+      </w:rPr>
+    </w:lvl>
+    <w:lvl w:ilvl="1">
+      <w:start w:val="1"/>
+      <w:numFmt w:val="bullet"/>
+      <w:lvlText w:val="○"/>
+      <w:lvlJc w:val="left"/>
+      <w:pPr>
+        <w:ind w:left="1440" w:hanging="360"/>
+      </w:pPr>
+      <w:rPr>
+        <w:u w:val="none"/>
+      </w:rPr>
+    </w:lvl>
+    <w:lvl w:ilvl="2">
+      <w:start w:val="1"/>
+      <w:numFmt w:val="bullet"/>
+      <w:lvlText w:val="■"/>
+      <w:lvlJc w:val="left"/>
+      <w:pPr>
+        <w:ind w:left="2160" w:hanging="360"/>
+      </w:pPr>
+      <w:rPr>
+        <w:u w:val="none"/>
+      </w:rPr>
+    </w:lvl>
+    <w:lvl w:ilvl="3">
+      <w:start w:val="1"/>
+      <w:numFmt w:val="bullet"/>
+      <w:lvlText w:val="●"/>
+      <w:lvlJc w:val="left"/>
+      <w:pPr>
+        <w:ind w:left="2880" w:hanging="360"/>
+      </w:pPr>
+      <w:rPr>
+        <w:u w:val="none"/>
+      </w:rPr>
+    </w:lvl>
+    <w:lvl w:ilvl="4">
+      <w:start w:val="1"/>
+      <w:numFmt w:val="bullet"/>
+      <w:lvlText w:val="○"/>
+      <w:lvlJc w:val="left"/>
+      <w:pPr>
+        <w:ind w:left="3600" w:hanging="360"/>
+      </w:pPr>
+      <w:rPr>
+        <w:u w:val="none"/>
+      </w:rPr>
+    </w:lvl>
+    <w:lvl w:ilvl="5">
+      <w:start w:val="1"/>
+      <w:numFmt w:val="bullet"/>
+      <w:lvlText w:val="■"/>
+      <w:lvlJc w:val="left"/>
+      <w:pPr>
+        <w:ind w:left="4320" w:hanging="360"/>
+      </w:pPr>
+      <w:rPr>
+        <w:u w:val="none"/>
+      </w:rPr>
+    </w:lvl>
+    <w:lvl w:ilvl="6">
+      <w:start w:val="1"/>
+      <w:numFmt w:val="bullet"/>
+      <w:lvlText w:val="●"/>
+      <w:lvlJc w:val="left"/>
+      <w:pPr>
+        <w:ind w:left="5040" w:hanging="360"/>
+      </w:pPr>
+      <w:rPr>
+        <w:u w:val="none"/>
+      </w:rPr>
+    </w:lvl>
+    <w:lvl w:ilvl="7">
+      <w:start w:val="1"/>
+      <w:numFmt w:val="bullet"/>
+      <w:lvlText w:val="○"/>
+      <w:lvlJc w:val="left"/>
+      <w:pPr>
+        <w:ind w:left="5760" w:hanging="360"/>
+      </w:pPr>
+      <w:rPr>
+        <w:u w:val="none"/>
+      </w:rPr>
+    </w:lvl>
+    <w:lvl w:ilvl="8">
+      <w:start w:val="1"/>
+      <w:numFmt w:val="bullet"/>
+      <w:lvlText w:val="■"/>
+      <w:lvlJc w:val="left"/>
+      <w:pPr>
+        <w:ind w:left="6480" w:hanging="360"/>
+      </w:pPr>
+      <w:rPr>
+        <w:u w:val="none"/>
+      </w:rPr>
+    </w:lvl>
+  </w:abstractNum>
+  <w:abstractNum w:abstractNumId="15">
     <w:lvl w:ilvl="0">
       <w:start w:val="1"/>
       <w:numFmt w:val="bullet"/>
@@ -2354,6 +5558,18 @@
   </w:num>
   <w:num w:numId="11">
     <w:abstractNumId w:val="11"/>
+  </w:num>
+  <w:num w:numId="12">
+    <w:abstractNumId w:val="12"/>
+  </w:num>
+  <w:num w:numId="13">
+    <w:abstractNumId w:val="13"/>
+  </w:num>
+  <w:num w:numId="14">
+    <w:abstractNumId w:val="14"/>
+  </w:num>
+  <w:num w:numId="15">
+    <w:abstractNumId w:val="15"/>
   </w:num>
 </w:numbering>
 </file>
@@ -2915,6 +6131,19 @@
       <w:szCs w:val="28"/>
     </w:rPr>
   </w:style>
+  <w:style w:type="table" w:styleId="Table1">
+    <w:basedOn w:val="TableNormal"/>
+    <w:tblPr>
+      <w:tblStyleRowBandSize w:val="1"/>
+      <w:tblStyleColBandSize w:val="1"/>
+      <w:tblCellMar>
+        <w:top w:w="100.0" w:type="dxa"/>
+        <w:left w:w="100.0" w:type="dxa"/>
+        <w:bottom w:w="100.0" w:type="dxa"/>
+        <w:right w:w="100.0" w:type="dxa"/>
+      </w:tblCellMar>
+    </w:tblPr>
+  </w:style>
 </w:styles>
 </file>
 
@@ -3235,7 +6464,7 @@
 
 <file path=customXML/item1.xml><?xml version="1.0" encoding="utf-8"?>
 <go:gDocsCustomXmlDataStorage xmlns:go="http://customooxmlschemas.google.com/" xmlns:r="http://schemas.openxmlformats.org/officeDocument/2006/relationships" uri="GoogleDocsCustomDataVersion2">
-  <go:docsCustomData xmlns:go="http://customooxmlschemas.google.com/" roundtripDataSignature="AMtx7mh0H69vqOYTakMZ0/iUbNx+xCKf/A==">CgMxLjA4AHIhMXlvNENqQ2lOdkMxazY3enhodXkzY2piRnFCYnFvTmxx</go:docsCustomData>
+  <go:docsCustomData xmlns:go="http://customooxmlschemas.google.com/" roundtripDataSignature="AMtx7mhlxWdUR3JwuKMkmzMHmK5LLwp+iQ==">CgMxLjAaHgoBMBIZChcICVITChF0YWJsZS5vNXVnaTV2YXFmaDIOaC4yMWFxM2tlemxwZmwyDmguZmJ6MjFoemdmNTZ5Mg5oLnZ1bnRma3dndGNodTIOaC56NGYya2xqcW1zOTI4AHIhMXlvNENqQ2lOdkMxazY3enhodXkzY2piRnFCYnFvTmxx</go:docsCustomData>
 </go:gDocsCustomXmlDataStorage>
 </file>
 

</xml_diff>